<commit_message>
documentacion + controller falto validar y sacar algunos valores
</commit_message>
<xml_diff>
--- a/Documentacion/Consumo API REST.docx
+++ b/Documentacion/Consumo API REST.docx
@@ -97,14 +97,12 @@
                 <w:b/>
               </w:rPr>
             </w:pPr>
-            <w:proofErr w:type="spellStart"/>
             <w:r>
               <w:rPr>
                 <w:b/>
               </w:rPr>
               <w:t>Method</w:t>
             </w:r>
-            <w:proofErr w:type="spellEnd"/>
           </w:p>
         </w:tc>
       </w:tr>
@@ -232,6 +230,20 @@
         <w:br/>
       </w:r>
     </w:p>
+    <w:p>
+      <w:pPr>
+        <w:spacing w:after="0" w:line="276" w:lineRule="auto"/>
+        <w:rPr>
+          <w:b/>
+        </w:rPr>
+      </w:pPr>
+      <w:r>
+        <w:rPr>
+          <w:b/>
+        </w:rPr>
+        <w:t>//provado solo con datos insertados a BD :c</w:t>
+      </w:r>
+    </w:p>
     <w:tbl>
       <w:tblPr>
         <w:tblW w:w="9026" w:type="dxa"/>
@@ -263,1190 +275,1636 @@
           </w:tcPr>
           <w:p>
             <w:pPr>
-              <w:widowControl w:val="0"/>
-              <w:spacing w:line="240" w:lineRule="auto"/>
-              <w:rPr>
-                <w:rFonts w:ascii="Source Code Pro" w:eastAsia="Source Code Pro" w:hAnsi="Source Code Pro" w:cs="Source Code Pro"/>
-                <w:i/>
-                <w:sz w:val="20"/>
-                <w:szCs w:val="20"/>
-                <w:lang w:val="en-US"/>
-              </w:rPr>
-            </w:pPr>
-            <w:r>
-              <w:rPr>
-                <w:rFonts w:ascii="Source Code Pro" w:eastAsia="Source Code Pro" w:hAnsi="Source Code Pro" w:cs="Source Code Pro"/>
-                <w:i/>
-                <w:sz w:val="20"/>
-                <w:szCs w:val="20"/>
-                <w:lang w:val="en-US"/>
+              <w:pStyle w:val="Prrafodelista"/>
+              <w:numPr>
+                <w:ilvl w:val="0"/>
+                <w:numId w:val="1"/>
+              </w:numPr>
+              <w:shd w:val="clear" w:color="auto" w:fill="212121"/>
+              <w:spacing w:after="0" w:line="270" w:lineRule="atLeast"/>
+              <w:rPr>
+                <w:rFonts w:ascii="Courier New" w:eastAsia="Times New Roman" w:hAnsi="Courier New" w:cs="Courier New"/>
+                <w:color w:val="F8F8F2"/>
+                <w:kern w:val="0"/>
+                <w:sz w:val="18"/>
+                <w:szCs w:val="18"/>
+                <w:lang w:eastAsia="es-PE"/>
+                <w14:ligatures w14:val="none"/>
+              </w:rPr>
+            </w:pPr>
+            <w:r>
+              <w:rPr>
+                <w:rFonts w:ascii="Courier New" w:eastAsia="Times New Roman" w:hAnsi="Courier New" w:cs="Courier New"/>
+                <w:color w:val="DCDCDC"/>
+                <w:kern w:val="0"/>
+                <w:sz w:val="18"/>
+                <w:szCs w:val="18"/>
+                <w:lang w:eastAsia="es-PE"/>
+                <w14:ligatures w14:val="none"/>
               </w:rPr>
               <w:t>[</w:t>
             </w:r>
           </w:p>
           <w:p>
             <w:pPr>
-              <w:widowControl w:val="0"/>
-              <w:spacing w:line="240" w:lineRule="auto"/>
-              <w:rPr>
-                <w:rFonts w:ascii="Source Code Pro" w:eastAsia="Source Code Pro" w:hAnsi="Source Code Pro" w:cs="Source Code Pro"/>
-                <w:i/>
-                <w:sz w:val="20"/>
-                <w:szCs w:val="20"/>
-                <w:lang w:val="en-US"/>
-              </w:rPr>
-            </w:pPr>
-            <w:r>
-              <w:rPr>
-                <w:rFonts w:ascii="Source Code Pro" w:eastAsia="Source Code Pro" w:hAnsi="Source Code Pro" w:cs="Source Code Pro"/>
-                <w:i/>
-                <w:sz w:val="20"/>
-                <w:szCs w:val="20"/>
-                <w:lang w:val="en-US"/>
-              </w:rPr>
-              <w:t xml:space="preserve">    {</w:t>
-            </w:r>
-          </w:p>
-          <w:p>
-            <w:pPr>
-              <w:widowControl w:val="0"/>
-              <w:spacing w:line="240" w:lineRule="auto"/>
-              <w:rPr>
-                <w:rFonts w:ascii="Source Code Pro" w:eastAsia="Source Code Pro" w:hAnsi="Source Code Pro" w:cs="Source Code Pro"/>
-                <w:i/>
-                <w:sz w:val="20"/>
-                <w:szCs w:val="20"/>
-                <w:lang w:val="en-US"/>
-              </w:rPr>
-            </w:pPr>
-            <w:r>
-              <w:rPr>
-                <w:rFonts w:ascii="Source Code Pro" w:eastAsia="Source Code Pro" w:hAnsi="Source Code Pro" w:cs="Source Code Pro"/>
-                <w:i/>
-                <w:sz w:val="20"/>
-                <w:szCs w:val="20"/>
-                <w:lang w:val="en-US"/>
-              </w:rPr>
-              <w:t xml:space="preserve">        "</w:t>
-            </w:r>
-            <w:r>
-              <w:rPr>
-                <w:rFonts w:ascii="Source Code Pro" w:eastAsia="Source Code Pro" w:hAnsi="Source Code Pro" w:cs="Source Code Pro"/>
-                <w:i/>
-                <w:color w:val="9900FF"/>
-                <w:sz w:val="20"/>
-                <w:szCs w:val="20"/>
-                <w:lang w:val="en-US"/>
-              </w:rPr>
-              <w:t>id</w:t>
-            </w:r>
-            <w:r>
-              <w:rPr>
-                <w:rFonts w:ascii="Source Code Pro" w:eastAsia="Source Code Pro" w:hAnsi="Source Code Pro" w:cs="Source Code Pro"/>
-                <w:i/>
-                <w:sz w:val="20"/>
-                <w:szCs w:val="20"/>
-                <w:lang w:val="en-US"/>
-              </w:rPr>
-              <w:t>": 1,</w:t>
-            </w:r>
-          </w:p>
-          <w:p>
-            <w:pPr>
-              <w:widowControl w:val="0"/>
-              <w:spacing w:line="240" w:lineRule="auto"/>
-              <w:rPr>
-                <w:rFonts w:ascii="Source Code Pro" w:eastAsia="Source Code Pro" w:hAnsi="Source Code Pro" w:cs="Source Code Pro"/>
-                <w:i/>
-                <w:sz w:val="20"/>
-                <w:szCs w:val="20"/>
-                <w:lang w:val="en-US"/>
-              </w:rPr>
-            </w:pPr>
-            <w:r>
-              <w:rPr>
-                <w:rFonts w:ascii="Source Code Pro" w:eastAsia="Source Code Pro" w:hAnsi="Source Code Pro" w:cs="Source Code Pro"/>
-                <w:i/>
-                <w:sz w:val="20"/>
-                <w:szCs w:val="20"/>
-                <w:lang w:val="en-US"/>
-              </w:rPr>
-              <w:t xml:space="preserve">        "</w:t>
-            </w:r>
-            <w:proofErr w:type="spellStart"/>
-            <w:r>
-              <w:rPr>
-                <w:rFonts w:ascii="Source Code Pro" w:eastAsia="Source Code Pro" w:hAnsi="Source Code Pro" w:cs="Source Code Pro"/>
-                <w:i/>
-                <w:color w:val="9900FF"/>
-                <w:sz w:val="20"/>
-                <w:szCs w:val="20"/>
-                <w:lang w:val="en-US"/>
-              </w:rPr>
-              <w:t>productName</w:t>
-            </w:r>
-            <w:proofErr w:type="spellEnd"/>
-            <w:r>
-              <w:rPr>
-                <w:rFonts w:ascii="Source Code Pro" w:eastAsia="Source Code Pro" w:hAnsi="Source Code Pro" w:cs="Source Code Pro"/>
-                <w:i/>
-                <w:sz w:val="20"/>
-                <w:szCs w:val="20"/>
-                <w:lang w:val="en-US"/>
-              </w:rPr>
-              <w:t>": "Chai",</w:t>
-            </w:r>
-          </w:p>
-          <w:p>
-            <w:pPr>
-              <w:widowControl w:val="0"/>
-              <w:spacing w:line="240" w:lineRule="auto"/>
-              <w:rPr>
-                <w:rFonts w:ascii="Source Code Pro" w:eastAsia="Source Code Pro" w:hAnsi="Source Code Pro" w:cs="Source Code Pro"/>
-                <w:i/>
-                <w:sz w:val="20"/>
-                <w:szCs w:val="20"/>
-                <w:lang w:val="en-US"/>
-              </w:rPr>
-            </w:pPr>
-            <w:r>
-              <w:rPr>
-                <w:rFonts w:ascii="Source Code Pro" w:eastAsia="Source Code Pro" w:hAnsi="Source Code Pro" w:cs="Source Code Pro"/>
-                <w:i/>
-                <w:sz w:val="20"/>
-                <w:szCs w:val="20"/>
-                <w:lang w:val="en-US"/>
-              </w:rPr>
-              <w:t xml:space="preserve">        "</w:t>
-            </w:r>
-            <w:proofErr w:type="spellStart"/>
-            <w:r>
-              <w:rPr>
-                <w:rFonts w:ascii="Source Code Pro" w:eastAsia="Source Code Pro" w:hAnsi="Source Code Pro" w:cs="Source Code Pro"/>
-                <w:i/>
-                <w:color w:val="9900FF"/>
-                <w:sz w:val="20"/>
-                <w:szCs w:val="20"/>
-                <w:lang w:val="en-US"/>
-              </w:rPr>
-              <w:t>unitPrice</w:t>
-            </w:r>
-            <w:proofErr w:type="spellEnd"/>
-            <w:r>
-              <w:rPr>
-                <w:rFonts w:ascii="Source Code Pro" w:eastAsia="Source Code Pro" w:hAnsi="Source Code Pro" w:cs="Source Code Pro"/>
-                <w:i/>
-                <w:sz w:val="20"/>
-                <w:szCs w:val="20"/>
-                <w:lang w:val="en-US"/>
-              </w:rPr>
-              <w:t>": 18,</w:t>
-            </w:r>
-          </w:p>
-          <w:p>
-            <w:pPr>
-              <w:widowControl w:val="0"/>
-              <w:spacing w:line="240" w:lineRule="auto"/>
-              <w:rPr>
-                <w:rFonts w:ascii="Source Code Pro" w:eastAsia="Source Code Pro" w:hAnsi="Source Code Pro" w:cs="Source Code Pro"/>
-                <w:i/>
-                <w:sz w:val="20"/>
-                <w:szCs w:val="20"/>
-                <w:lang w:val="en-US"/>
-              </w:rPr>
-            </w:pPr>
-            <w:r>
-              <w:rPr>
-                <w:rFonts w:ascii="Source Code Pro" w:eastAsia="Source Code Pro" w:hAnsi="Source Code Pro" w:cs="Source Code Pro"/>
-                <w:i/>
-                <w:sz w:val="20"/>
-                <w:szCs w:val="20"/>
-                <w:lang w:val="en-US"/>
-              </w:rPr>
-              <w:t xml:space="preserve">        "</w:t>
-            </w:r>
-            <w:proofErr w:type="spellStart"/>
-            <w:r>
-              <w:rPr>
-                <w:rFonts w:ascii="Source Code Pro" w:eastAsia="Source Code Pro" w:hAnsi="Source Code Pro" w:cs="Source Code Pro"/>
-                <w:i/>
-                <w:color w:val="9900FF"/>
-                <w:sz w:val="20"/>
-                <w:szCs w:val="20"/>
-                <w:lang w:val="en-US"/>
-              </w:rPr>
-              <w:t>unitsInStock</w:t>
-            </w:r>
-            <w:proofErr w:type="spellEnd"/>
-            <w:r>
-              <w:rPr>
-                <w:rFonts w:ascii="Source Code Pro" w:eastAsia="Source Code Pro" w:hAnsi="Source Code Pro" w:cs="Source Code Pro"/>
-                <w:i/>
-                <w:sz w:val="20"/>
-                <w:szCs w:val="20"/>
-                <w:lang w:val="en-US"/>
-              </w:rPr>
-              <w:t>": 39,</w:t>
-            </w:r>
-          </w:p>
-          <w:p>
-            <w:pPr>
-              <w:widowControl w:val="0"/>
-              <w:spacing w:line="240" w:lineRule="auto"/>
-              <w:rPr>
-                <w:rFonts w:ascii="Source Code Pro" w:eastAsia="Source Code Pro" w:hAnsi="Source Code Pro" w:cs="Source Code Pro"/>
-                <w:i/>
-                <w:sz w:val="20"/>
-                <w:szCs w:val="20"/>
-                <w:lang w:val="en-US"/>
-              </w:rPr>
-            </w:pPr>
-            <w:r>
-              <w:rPr>
-                <w:rFonts w:ascii="Source Code Pro" w:eastAsia="Source Code Pro" w:hAnsi="Source Code Pro" w:cs="Source Code Pro"/>
-                <w:i/>
-                <w:sz w:val="20"/>
-                <w:szCs w:val="20"/>
-                <w:lang w:val="en-US"/>
-              </w:rPr>
-              <w:t xml:space="preserve">        "</w:t>
-            </w:r>
-            <w:proofErr w:type="spellStart"/>
-            <w:r>
-              <w:rPr>
-                <w:rFonts w:ascii="Source Code Pro" w:eastAsia="Source Code Pro" w:hAnsi="Source Code Pro" w:cs="Source Code Pro"/>
-                <w:i/>
-                <w:color w:val="9900FF"/>
-                <w:sz w:val="20"/>
-                <w:szCs w:val="20"/>
-                <w:lang w:val="en-US"/>
-              </w:rPr>
-              <w:t>unitsOnOrder</w:t>
-            </w:r>
-            <w:proofErr w:type="spellEnd"/>
-            <w:r>
-              <w:rPr>
-                <w:rFonts w:ascii="Source Code Pro" w:eastAsia="Source Code Pro" w:hAnsi="Source Code Pro" w:cs="Source Code Pro"/>
-                <w:i/>
-                <w:sz w:val="20"/>
-                <w:szCs w:val="20"/>
-                <w:lang w:val="en-US"/>
-              </w:rPr>
-              <w:t>": 0,</w:t>
-            </w:r>
-          </w:p>
-          <w:p>
-            <w:pPr>
-              <w:widowControl w:val="0"/>
-              <w:spacing w:line="240" w:lineRule="auto"/>
-              <w:rPr>
-                <w:rFonts w:ascii="Source Code Pro" w:eastAsia="Source Code Pro" w:hAnsi="Source Code Pro" w:cs="Source Code Pro"/>
-                <w:i/>
-                <w:sz w:val="20"/>
-                <w:szCs w:val="20"/>
-                <w:lang w:val="en-US"/>
-              </w:rPr>
-            </w:pPr>
-            <w:r>
-              <w:rPr>
-                <w:rFonts w:ascii="Source Code Pro" w:eastAsia="Source Code Pro" w:hAnsi="Source Code Pro" w:cs="Source Code Pro"/>
-                <w:i/>
-                <w:sz w:val="20"/>
-                <w:szCs w:val="20"/>
-                <w:lang w:val="en-US"/>
-              </w:rPr>
-              <w:t xml:space="preserve">        "</w:t>
-            </w:r>
-            <w:r>
-              <w:rPr>
-                <w:rFonts w:ascii="Source Code Pro" w:eastAsia="Source Code Pro" w:hAnsi="Source Code Pro" w:cs="Source Code Pro"/>
-                <w:i/>
-                <w:color w:val="9900FF"/>
-                <w:sz w:val="20"/>
-                <w:szCs w:val="20"/>
-                <w:lang w:val="en-US"/>
-              </w:rPr>
-              <w:t>supplier</w:t>
-            </w:r>
-            <w:proofErr w:type="gramStart"/>
-            <w:r>
-              <w:rPr>
-                <w:rFonts w:ascii="Source Code Pro" w:eastAsia="Source Code Pro" w:hAnsi="Source Code Pro" w:cs="Source Code Pro"/>
-                <w:i/>
-                <w:sz w:val="20"/>
-                <w:szCs w:val="20"/>
-                <w:lang w:val="en-US"/>
-              </w:rPr>
-              <w:t>": {</w:t>
-            </w:r>
-            <w:proofErr w:type="gramEnd"/>
-          </w:p>
-          <w:p>
-            <w:pPr>
-              <w:widowControl w:val="0"/>
-              <w:spacing w:line="240" w:lineRule="auto"/>
-              <w:rPr>
-                <w:rFonts w:ascii="Source Code Pro" w:eastAsia="Source Code Pro" w:hAnsi="Source Code Pro" w:cs="Source Code Pro"/>
-                <w:i/>
-                <w:sz w:val="20"/>
-                <w:szCs w:val="20"/>
-                <w:lang w:val="en-US"/>
-              </w:rPr>
-            </w:pPr>
-            <w:r>
-              <w:rPr>
-                <w:rFonts w:ascii="Source Code Pro" w:eastAsia="Source Code Pro" w:hAnsi="Source Code Pro" w:cs="Source Code Pro"/>
-                <w:i/>
-                <w:sz w:val="20"/>
-                <w:szCs w:val="20"/>
-                <w:lang w:val="en-US"/>
-              </w:rPr>
-              <w:t xml:space="preserve">            "</w:t>
-            </w:r>
-            <w:r>
-              <w:rPr>
-                <w:rFonts w:ascii="Source Code Pro" w:eastAsia="Source Code Pro" w:hAnsi="Source Code Pro" w:cs="Source Code Pro"/>
-                <w:i/>
-                <w:color w:val="9900FF"/>
-                <w:sz w:val="20"/>
-                <w:szCs w:val="20"/>
-                <w:lang w:val="en-US"/>
-              </w:rPr>
-              <w:t>id</w:t>
-            </w:r>
-            <w:r>
-              <w:rPr>
-                <w:rFonts w:ascii="Source Code Pro" w:eastAsia="Source Code Pro" w:hAnsi="Source Code Pro" w:cs="Source Code Pro"/>
-                <w:i/>
-                <w:sz w:val="20"/>
-                <w:szCs w:val="20"/>
-                <w:lang w:val="en-US"/>
-              </w:rPr>
-              <w:t>": 1,</w:t>
-            </w:r>
-          </w:p>
-          <w:p>
-            <w:pPr>
-              <w:widowControl w:val="0"/>
-              <w:spacing w:line="240" w:lineRule="auto"/>
-              <w:rPr>
-                <w:rFonts w:ascii="Source Code Pro" w:eastAsia="Source Code Pro" w:hAnsi="Source Code Pro" w:cs="Source Code Pro"/>
-                <w:i/>
-                <w:sz w:val="20"/>
-                <w:szCs w:val="20"/>
-                <w:lang w:val="en-US"/>
-              </w:rPr>
-            </w:pPr>
-            <w:r>
-              <w:rPr>
-                <w:rFonts w:ascii="Source Code Pro" w:eastAsia="Source Code Pro" w:hAnsi="Source Code Pro" w:cs="Source Code Pro"/>
-                <w:i/>
-                <w:sz w:val="20"/>
-                <w:szCs w:val="20"/>
-                <w:lang w:val="en-US"/>
-              </w:rPr>
-              <w:t xml:space="preserve">            "</w:t>
-            </w:r>
-            <w:proofErr w:type="spellStart"/>
-            <w:r>
-              <w:rPr>
-                <w:rFonts w:ascii="Source Code Pro" w:eastAsia="Source Code Pro" w:hAnsi="Source Code Pro" w:cs="Source Code Pro"/>
-                <w:i/>
-                <w:color w:val="9900FF"/>
-                <w:sz w:val="20"/>
-                <w:szCs w:val="20"/>
-                <w:lang w:val="en-US"/>
-              </w:rPr>
-              <w:t>companyName</w:t>
-            </w:r>
-            <w:proofErr w:type="spellEnd"/>
-            <w:r>
-              <w:rPr>
-                <w:rFonts w:ascii="Source Code Pro" w:eastAsia="Source Code Pro" w:hAnsi="Source Code Pro" w:cs="Source Code Pro"/>
-                <w:i/>
-                <w:sz w:val="20"/>
-                <w:szCs w:val="20"/>
-                <w:lang w:val="en-US"/>
-              </w:rPr>
-              <w:t>": "Exotic Liquids",</w:t>
-            </w:r>
-          </w:p>
-          <w:p>
-            <w:pPr>
-              <w:widowControl w:val="0"/>
-              <w:spacing w:line="240" w:lineRule="auto"/>
-              <w:rPr>
-                <w:rFonts w:ascii="Source Code Pro" w:eastAsia="Source Code Pro" w:hAnsi="Source Code Pro" w:cs="Source Code Pro"/>
-                <w:i/>
-                <w:sz w:val="20"/>
-                <w:szCs w:val="20"/>
-                <w:lang w:val="en-US"/>
-              </w:rPr>
-            </w:pPr>
-            <w:r>
-              <w:rPr>
-                <w:rFonts w:ascii="Source Code Pro" w:eastAsia="Source Code Pro" w:hAnsi="Source Code Pro" w:cs="Source Code Pro"/>
-                <w:i/>
-                <w:sz w:val="20"/>
-                <w:szCs w:val="20"/>
-                <w:lang w:val="en-US"/>
-              </w:rPr>
-              <w:t xml:space="preserve">            "</w:t>
-            </w:r>
-            <w:proofErr w:type="spellStart"/>
-            <w:r>
-              <w:rPr>
-                <w:rFonts w:ascii="Source Code Pro" w:eastAsia="Source Code Pro" w:hAnsi="Source Code Pro" w:cs="Source Code Pro"/>
-                <w:i/>
-                <w:color w:val="9900FF"/>
-                <w:sz w:val="20"/>
-                <w:szCs w:val="20"/>
-                <w:lang w:val="en-US"/>
-              </w:rPr>
-              <w:t>contactName</w:t>
-            </w:r>
-            <w:proofErr w:type="spellEnd"/>
-            <w:r>
-              <w:rPr>
-                <w:rFonts w:ascii="Source Code Pro" w:eastAsia="Source Code Pro" w:hAnsi="Source Code Pro" w:cs="Source Code Pro"/>
-                <w:i/>
-                <w:sz w:val="20"/>
-                <w:szCs w:val="20"/>
-                <w:lang w:val="en-US"/>
-              </w:rPr>
-              <w:t>": "Charlotte Cooper",</w:t>
-            </w:r>
-          </w:p>
-          <w:p>
-            <w:pPr>
-              <w:widowControl w:val="0"/>
-              <w:spacing w:line="240" w:lineRule="auto"/>
-              <w:rPr>
-                <w:rFonts w:ascii="Source Code Pro" w:eastAsia="Source Code Pro" w:hAnsi="Source Code Pro" w:cs="Source Code Pro"/>
-                <w:i/>
-                <w:sz w:val="20"/>
-                <w:szCs w:val="20"/>
-                <w:lang w:val="en-US"/>
-              </w:rPr>
-            </w:pPr>
-            <w:r>
-              <w:rPr>
-                <w:rFonts w:ascii="Source Code Pro" w:eastAsia="Source Code Pro" w:hAnsi="Source Code Pro" w:cs="Source Code Pro"/>
-                <w:i/>
-                <w:sz w:val="20"/>
-                <w:szCs w:val="20"/>
-                <w:lang w:val="en-US"/>
-              </w:rPr>
-              <w:t xml:space="preserve">            "</w:t>
-            </w:r>
-            <w:r>
-              <w:rPr>
-                <w:rFonts w:ascii="Source Code Pro" w:eastAsia="Source Code Pro" w:hAnsi="Source Code Pro" w:cs="Source Code Pro"/>
-                <w:i/>
-                <w:color w:val="9900FF"/>
-                <w:sz w:val="20"/>
-                <w:szCs w:val="20"/>
-                <w:lang w:val="en-US"/>
-              </w:rPr>
-              <w:t>address</w:t>
-            </w:r>
-            <w:r>
-              <w:rPr>
-                <w:rFonts w:ascii="Source Code Pro" w:eastAsia="Source Code Pro" w:hAnsi="Source Code Pro" w:cs="Source Code Pro"/>
-                <w:i/>
-                <w:sz w:val="20"/>
-                <w:szCs w:val="20"/>
-                <w:lang w:val="en-US"/>
-              </w:rPr>
-              <w:t>": "49 Gilbert St.",</w:t>
-            </w:r>
-          </w:p>
-          <w:p>
-            <w:pPr>
-              <w:widowControl w:val="0"/>
-              <w:spacing w:line="240" w:lineRule="auto"/>
-              <w:rPr>
-                <w:rFonts w:ascii="Source Code Pro" w:eastAsia="Source Code Pro" w:hAnsi="Source Code Pro" w:cs="Source Code Pro"/>
-                <w:i/>
-                <w:sz w:val="20"/>
-                <w:szCs w:val="20"/>
-                <w:lang w:val="en-US"/>
-              </w:rPr>
-            </w:pPr>
-            <w:r>
-              <w:rPr>
-                <w:rFonts w:ascii="Source Code Pro" w:eastAsia="Source Code Pro" w:hAnsi="Source Code Pro" w:cs="Source Code Pro"/>
-                <w:i/>
-                <w:sz w:val="20"/>
-                <w:szCs w:val="20"/>
-                <w:lang w:val="en-US"/>
-              </w:rPr>
-              <w:t xml:space="preserve">            "</w:t>
-            </w:r>
-            <w:r>
-              <w:rPr>
-                <w:rFonts w:ascii="Source Code Pro" w:eastAsia="Source Code Pro" w:hAnsi="Source Code Pro" w:cs="Source Code Pro"/>
-                <w:i/>
-                <w:color w:val="9900FF"/>
-                <w:sz w:val="20"/>
-                <w:szCs w:val="20"/>
-                <w:lang w:val="en-US"/>
-              </w:rPr>
-              <w:t>city</w:t>
-            </w:r>
-            <w:r>
-              <w:rPr>
-                <w:rFonts w:ascii="Source Code Pro" w:eastAsia="Source Code Pro" w:hAnsi="Source Code Pro" w:cs="Source Code Pro"/>
-                <w:i/>
-                <w:sz w:val="20"/>
-                <w:szCs w:val="20"/>
-                <w:lang w:val="en-US"/>
-              </w:rPr>
-              <w:t>": "London",</w:t>
-            </w:r>
-          </w:p>
-          <w:p>
-            <w:pPr>
-              <w:widowControl w:val="0"/>
-              <w:spacing w:line="240" w:lineRule="auto"/>
-              <w:rPr>
-                <w:rFonts w:ascii="Source Code Pro" w:eastAsia="Source Code Pro" w:hAnsi="Source Code Pro" w:cs="Source Code Pro"/>
-                <w:i/>
-                <w:sz w:val="20"/>
-                <w:szCs w:val="20"/>
-                <w:lang w:val="en-US"/>
-              </w:rPr>
-            </w:pPr>
-            <w:r>
-              <w:rPr>
-                <w:rFonts w:ascii="Source Code Pro" w:eastAsia="Source Code Pro" w:hAnsi="Source Code Pro" w:cs="Source Code Pro"/>
-                <w:i/>
-                <w:sz w:val="20"/>
-                <w:szCs w:val="20"/>
-                <w:lang w:val="en-US"/>
-              </w:rPr>
-              <w:t xml:space="preserve">            "</w:t>
-            </w:r>
-            <w:r>
-              <w:rPr>
-                <w:rFonts w:ascii="Source Code Pro" w:eastAsia="Source Code Pro" w:hAnsi="Source Code Pro" w:cs="Source Code Pro"/>
-                <w:i/>
-                <w:color w:val="9900FF"/>
-                <w:sz w:val="20"/>
-                <w:szCs w:val="20"/>
-                <w:lang w:val="en-US"/>
-              </w:rPr>
-              <w:t>region</w:t>
-            </w:r>
-            <w:r>
-              <w:rPr>
-                <w:rFonts w:ascii="Source Code Pro" w:eastAsia="Source Code Pro" w:hAnsi="Source Code Pro" w:cs="Source Code Pro"/>
-                <w:i/>
-                <w:sz w:val="20"/>
-                <w:szCs w:val="20"/>
-                <w:lang w:val="en-US"/>
-              </w:rPr>
-              <w:t>": null,</w:t>
-            </w:r>
-          </w:p>
-          <w:p>
-            <w:pPr>
-              <w:widowControl w:val="0"/>
-              <w:spacing w:line="240" w:lineRule="auto"/>
-              <w:rPr>
-                <w:rFonts w:ascii="Source Code Pro" w:eastAsia="Source Code Pro" w:hAnsi="Source Code Pro" w:cs="Source Code Pro"/>
-                <w:i/>
-                <w:sz w:val="20"/>
-                <w:szCs w:val="20"/>
-                <w:lang w:val="en-US"/>
-              </w:rPr>
-            </w:pPr>
-            <w:r>
-              <w:rPr>
-                <w:rFonts w:ascii="Source Code Pro" w:eastAsia="Source Code Pro" w:hAnsi="Source Code Pro" w:cs="Source Code Pro"/>
-                <w:i/>
-                <w:sz w:val="20"/>
-                <w:szCs w:val="20"/>
-                <w:lang w:val="en-US"/>
-              </w:rPr>
-              <w:t xml:space="preserve">            "</w:t>
-            </w:r>
-            <w:proofErr w:type="spellStart"/>
-            <w:r>
-              <w:rPr>
-                <w:rFonts w:ascii="Source Code Pro" w:eastAsia="Source Code Pro" w:hAnsi="Source Code Pro" w:cs="Source Code Pro"/>
-                <w:i/>
-                <w:color w:val="9900FF"/>
-                <w:sz w:val="20"/>
-                <w:szCs w:val="20"/>
-                <w:lang w:val="en-US"/>
-              </w:rPr>
-              <w:t>postalCode</w:t>
-            </w:r>
-            <w:proofErr w:type="spellEnd"/>
-            <w:r>
-              <w:rPr>
-                <w:rFonts w:ascii="Source Code Pro" w:eastAsia="Source Code Pro" w:hAnsi="Source Code Pro" w:cs="Source Code Pro"/>
-                <w:i/>
-                <w:sz w:val="20"/>
-                <w:szCs w:val="20"/>
-                <w:lang w:val="en-US"/>
-              </w:rPr>
-              <w:t>": "EC1 4SD",</w:t>
-            </w:r>
-          </w:p>
-          <w:p>
-            <w:pPr>
-              <w:widowControl w:val="0"/>
-              <w:spacing w:line="240" w:lineRule="auto"/>
-              <w:rPr>
-                <w:rFonts w:ascii="Source Code Pro" w:eastAsia="Source Code Pro" w:hAnsi="Source Code Pro" w:cs="Source Code Pro"/>
-                <w:i/>
-                <w:sz w:val="20"/>
-                <w:szCs w:val="20"/>
-                <w:lang w:val="en-US"/>
-              </w:rPr>
-            </w:pPr>
-            <w:r>
-              <w:rPr>
-                <w:rFonts w:ascii="Source Code Pro" w:eastAsia="Source Code Pro" w:hAnsi="Source Code Pro" w:cs="Source Code Pro"/>
-                <w:i/>
-                <w:sz w:val="20"/>
-                <w:szCs w:val="20"/>
-                <w:lang w:val="en-US"/>
-              </w:rPr>
-              <w:t xml:space="preserve">            "</w:t>
-            </w:r>
-            <w:r>
-              <w:rPr>
-                <w:rFonts w:ascii="Source Code Pro" w:eastAsia="Source Code Pro" w:hAnsi="Source Code Pro" w:cs="Source Code Pro"/>
-                <w:i/>
-                <w:color w:val="9900FF"/>
-                <w:sz w:val="20"/>
-                <w:szCs w:val="20"/>
-                <w:lang w:val="en-US"/>
-              </w:rPr>
-              <w:t>country</w:t>
-            </w:r>
-            <w:r>
-              <w:rPr>
-                <w:rFonts w:ascii="Source Code Pro" w:eastAsia="Source Code Pro" w:hAnsi="Source Code Pro" w:cs="Source Code Pro"/>
-                <w:i/>
-                <w:sz w:val="20"/>
-                <w:szCs w:val="20"/>
-                <w:lang w:val="en-US"/>
-              </w:rPr>
-              <w:t>": "UK",</w:t>
-            </w:r>
-          </w:p>
-          <w:p>
-            <w:pPr>
-              <w:widowControl w:val="0"/>
-              <w:spacing w:line="240" w:lineRule="auto"/>
-              <w:rPr>
-                <w:rFonts w:ascii="Source Code Pro" w:eastAsia="Source Code Pro" w:hAnsi="Source Code Pro" w:cs="Source Code Pro"/>
-                <w:i/>
-                <w:sz w:val="20"/>
-                <w:szCs w:val="20"/>
-                <w:lang w:val="en-US"/>
-              </w:rPr>
-            </w:pPr>
-            <w:r>
-              <w:rPr>
-                <w:rFonts w:ascii="Source Code Pro" w:eastAsia="Source Code Pro" w:hAnsi="Source Code Pro" w:cs="Source Code Pro"/>
-                <w:i/>
-                <w:sz w:val="20"/>
-                <w:szCs w:val="20"/>
-                <w:lang w:val="en-US"/>
-              </w:rPr>
-              <w:t xml:space="preserve">            "</w:t>
-            </w:r>
-            <w:r>
-              <w:rPr>
-                <w:rFonts w:ascii="Source Code Pro" w:eastAsia="Source Code Pro" w:hAnsi="Source Code Pro" w:cs="Source Code Pro"/>
-                <w:i/>
-                <w:color w:val="9900FF"/>
-                <w:sz w:val="20"/>
-                <w:szCs w:val="20"/>
-                <w:lang w:val="en-US"/>
-              </w:rPr>
-              <w:t>phone</w:t>
-            </w:r>
-            <w:r>
-              <w:rPr>
-                <w:rFonts w:ascii="Source Code Pro" w:eastAsia="Source Code Pro" w:hAnsi="Source Code Pro" w:cs="Source Code Pro"/>
-                <w:i/>
-                <w:sz w:val="20"/>
-                <w:szCs w:val="20"/>
-                <w:lang w:val="en-US"/>
-              </w:rPr>
-              <w:t>": "(171) 555-2222",</w:t>
-            </w:r>
-          </w:p>
-          <w:p>
-            <w:pPr>
-              <w:widowControl w:val="0"/>
-              <w:spacing w:line="240" w:lineRule="auto"/>
-              <w:rPr>
-                <w:rFonts w:ascii="Source Code Pro" w:eastAsia="Source Code Pro" w:hAnsi="Source Code Pro" w:cs="Source Code Pro"/>
-                <w:i/>
-                <w:sz w:val="20"/>
-                <w:szCs w:val="20"/>
-                <w:lang w:val="en-US"/>
-              </w:rPr>
-            </w:pPr>
-            <w:r>
-              <w:rPr>
-                <w:rFonts w:ascii="Source Code Pro" w:eastAsia="Source Code Pro" w:hAnsi="Source Code Pro" w:cs="Source Code Pro"/>
-                <w:i/>
-                <w:sz w:val="20"/>
-                <w:szCs w:val="20"/>
-                <w:lang w:val="en-US"/>
-              </w:rPr>
-              <w:t xml:space="preserve">            "</w:t>
-            </w:r>
-            <w:r>
-              <w:rPr>
-                <w:rFonts w:ascii="Source Code Pro" w:eastAsia="Source Code Pro" w:hAnsi="Source Code Pro" w:cs="Source Code Pro"/>
-                <w:i/>
-                <w:color w:val="9900FF"/>
-                <w:sz w:val="20"/>
-                <w:szCs w:val="20"/>
-                <w:lang w:val="en-US"/>
-              </w:rPr>
-              <w:t>fax</w:t>
-            </w:r>
-            <w:r>
-              <w:rPr>
-                <w:rFonts w:ascii="Source Code Pro" w:eastAsia="Source Code Pro" w:hAnsi="Source Code Pro" w:cs="Source Code Pro"/>
-                <w:i/>
-                <w:sz w:val="20"/>
-                <w:szCs w:val="20"/>
-                <w:lang w:val="en-US"/>
-              </w:rPr>
-              <w:t>": null,</w:t>
-            </w:r>
-          </w:p>
-          <w:p>
-            <w:pPr>
-              <w:widowControl w:val="0"/>
-              <w:spacing w:line="240" w:lineRule="auto"/>
-              <w:rPr>
-                <w:rFonts w:ascii="Source Code Pro" w:eastAsia="Source Code Pro" w:hAnsi="Source Code Pro" w:cs="Source Code Pro"/>
-                <w:i/>
-                <w:sz w:val="20"/>
-                <w:szCs w:val="20"/>
-                <w:lang w:val="en-US"/>
-              </w:rPr>
-            </w:pPr>
-            <w:r>
-              <w:rPr>
-                <w:rFonts w:ascii="Source Code Pro" w:eastAsia="Source Code Pro" w:hAnsi="Source Code Pro" w:cs="Source Code Pro"/>
-                <w:i/>
-                <w:sz w:val="20"/>
-                <w:szCs w:val="20"/>
-                <w:lang w:val="en-US"/>
-              </w:rPr>
-              <w:t xml:space="preserve">            "</w:t>
-            </w:r>
-            <w:proofErr w:type="spellStart"/>
-            <w:r>
-              <w:rPr>
-                <w:rFonts w:ascii="Source Code Pro" w:eastAsia="Source Code Pro" w:hAnsi="Source Code Pro" w:cs="Source Code Pro"/>
-                <w:i/>
-                <w:color w:val="9900FF"/>
-                <w:sz w:val="20"/>
-                <w:szCs w:val="20"/>
-                <w:lang w:val="en-US"/>
-              </w:rPr>
-              <w:t>homePage</w:t>
-            </w:r>
-            <w:proofErr w:type="spellEnd"/>
-            <w:r>
-              <w:rPr>
-                <w:rFonts w:ascii="Source Code Pro" w:eastAsia="Source Code Pro" w:hAnsi="Source Code Pro" w:cs="Source Code Pro"/>
-                <w:i/>
-                <w:sz w:val="20"/>
-                <w:szCs w:val="20"/>
-                <w:lang w:val="en-US"/>
-              </w:rPr>
-              <w:t>": null</w:t>
-            </w:r>
-          </w:p>
-          <w:p>
-            <w:pPr>
-              <w:widowControl w:val="0"/>
-              <w:spacing w:line="240" w:lineRule="auto"/>
-              <w:rPr>
-                <w:rFonts w:ascii="Source Code Pro" w:eastAsia="Source Code Pro" w:hAnsi="Source Code Pro" w:cs="Source Code Pro"/>
-                <w:i/>
-                <w:sz w:val="20"/>
-                <w:szCs w:val="20"/>
-                <w:lang w:val="en-US"/>
-              </w:rPr>
-            </w:pPr>
-            <w:r>
-              <w:rPr>
-                <w:rFonts w:ascii="Source Code Pro" w:eastAsia="Source Code Pro" w:hAnsi="Source Code Pro" w:cs="Source Code Pro"/>
-                <w:i/>
-                <w:sz w:val="20"/>
-                <w:szCs w:val="20"/>
-                <w:lang w:val="en-US"/>
-              </w:rPr>
-              <w:t xml:space="preserve">        },</w:t>
-            </w:r>
-          </w:p>
-          <w:p>
-            <w:pPr>
-              <w:widowControl w:val="0"/>
-              <w:spacing w:line="240" w:lineRule="auto"/>
-              <w:rPr>
-                <w:rFonts w:ascii="Source Code Pro" w:eastAsia="Source Code Pro" w:hAnsi="Source Code Pro" w:cs="Source Code Pro"/>
-                <w:i/>
-                <w:sz w:val="20"/>
-                <w:szCs w:val="20"/>
-                <w:lang w:val="en-US"/>
-              </w:rPr>
-            </w:pPr>
-            <w:r>
-              <w:rPr>
-                <w:rFonts w:ascii="Source Code Pro" w:eastAsia="Source Code Pro" w:hAnsi="Source Code Pro" w:cs="Source Code Pro"/>
-                <w:i/>
-                <w:sz w:val="20"/>
-                <w:szCs w:val="20"/>
-                <w:lang w:val="en-US"/>
-              </w:rPr>
-              <w:t xml:space="preserve">        "</w:t>
-            </w:r>
-            <w:r>
-              <w:rPr>
-                <w:rFonts w:ascii="Source Code Pro" w:eastAsia="Source Code Pro" w:hAnsi="Source Code Pro" w:cs="Source Code Pro"/>
-                <w:i/>
-                <w:color w:val="9900FF"/>
-                <w:sz w:val="20"/>
-                <w:szCs w:val="20"/>
-                <w:lang w:val="en-US"/>
-              </w:rPr>
-              <w:t>category</w:t>
-            </w:r>
-            <w:proofErr w:type="gramStart"/>
-            <w:r>
-              <w:rPr>
-                <w:rFonts w:ascii="Source Code Pro" w:eastAsia="Source Code Pro" w:hAnsi="Source Code Pro" w:cs="Source Code Pro"/>
-                <w:i/>
-                <w:sz w:val="20"/>
-                <w:szCs w:val="20"/>
-                <w:lang w:val="en-US"/>
-              </w:rPr>
-              <w:t>": {</w:t>
-            </w:r>
-            <w:proofErr w:type="gramEnd"/>
-          </w:p>
-          <w:p>
-            <w:pPr>
-              <w:widowControl w:val="0"/>
-              <w:spacing w:line="240" w:lineRule="auto"/>
-              <w:rPr>
-                <w:rFonts w:ascii="Source Code Pro" w:eastAsia="Source Code Pro" w:hAnsi="Source Code Pro" w:cs="Source Code Pro"/>
-                <w:i/>
-                <w:sz w:val="20"/>
-                <w:szCs w:val="20"/>
-                <w:lang w:val="en-US"/>
-              </w:rPr>
-            </w:pPr>
-            <w:r>
-              <w:rPr>
-                <w:rFonts w:ascii="Source Code Pro" w:eastAsia="Source Code Pro" w:hAnsi="Source Code Pro" w:cs="Source Code Pro"/>
-                <w:i/>
-                <w:sz w:val="20"/>
-                <w:szCs w:val="20"/>
-                <w:lang w:val="en-US"/>
-              </w:rPr>
-              <w:t xml:space="preserve">            "</w:t>
-            </w:r>
-            <w:r>
-              <w:rPr>
-                <w:rFonts w:ascii="Source Code Pro" w:eastAsia="Source Code Pro" w:hAnsi="Source Code Pro" w:cs="Source Code Pro"/>
-                <w:i/>
-                <w:color w:val="9900FF"/>
-                <w:sz w:val="20"/>
-                <w:szCs w:val="20"/>
-                <w:lang w:val="en-US"/>
-              </w:rPr>
-              <w:t>id</w:t>
-            </w:r>
-            <w:r>
-              <w:rPr>
-                <w:rFonts w:ascii="Source Code Pro" w:eastAsia="Source Code Pro" w:hAnsi="Source Code Pro" w:cs="Source Code Pro"/>
-                <w:i/>
-                <w:sz w:val="20"/>
-                <w:szCs w:val="20"/>
-                <w:lang w:val="en-US"/>
-              </w:rPr>
-              <w:t>": 1,</w:t>
-            </w:r>
-          </w:p>
-          <w:p>
-            <w:pPr>
-              <w:widowControl w:val="0"/>
-              <w:spacing w:line="240" w:lineRule="auto"/>
-              <w:rPr>
-                <w:rFonts w:ascii="Source Code Pro" w:eastAsia="Source Code Pro" w:hAnsi="Source Code Pro" w:cs="Source Code Pro"/>
-                <w:i/>
-                <w:sz w:val="20"/>
-                <w:szCs w:val="20"/>
-                <w:lang w:val="en-US"/>
-              </w:rPr>
-            </w:pPr>
-            <w:r>
-              <w:rPr>
-                <w:rFonts w:ascii="Source Code Pro" w:eastAsia="Source Code Pro" w:hAnsi="Source Code Pro" w:cs="Source Code Pro"/>
-                <w:i/>
-                <w:sz w:val="20"/>
-                <w:szCs w:val="20"/>
-                <w:lang w:val="en-US"/>
-              </w:rPr>
-              <w:t xml:space="preserve">            "</w:t>
-            </w:r>
-            <w:proofErr w:type="spellStart"/>
-            <w:r>
-              <w:rPr>
-                <w:rFonts w:ascii="Source Code Pro" w:eastAsia="Source Code Pro" w:hAnsi="Source Code Pro" w:cs="Source Code Pro"/>
-                <w:i/>
-                <w:color w:val="9900FF"/>
-                <w:sz w:val="20"/>
-                <w:szCs w:val="20"/>
-                <w:lang w:val="en-US"/>
-              </w:rPr>
-              <w:t>categoryName</w:t>
-            </w:r>
-            <w:proofErr w:type="spellEnd"/>
-            <w:r>
-              <w:rPr>
-                <w:rFonts w:ascii="Source Code Pro" w:eastAsia="Source Code Pro" w:hAnsi="Source Code Pro" w:cs="Source Code Pro"/>
-                <w:i/>
-                <w:sz w:val="20"/>
-                <w:szCs w:val="20"/>
-                <w:lang w:val="en-US"/>
-              </w:rPr>
-              <w:t>": "Beverages",</w:t>
-            </w:r>
-          </w:p>
-          <w:p>
-            <w:pPr>
-              <w:widowControl w:val="0"/>
-              <w:spacing w:line="240" w:lineRule="auto"/>
-              <w:rPr>
-                <w:rFonts w:ascii="Source Code Pro" w:eastAsia="Source Code Pro" w:hAnsi="Source Code Pro" w:cs="Source Code Pro"/>
-                <w:i/>
-                <w:sz w:val="20"/>
-                <w:szCs w:val="20"/>
-                <w:lang w:val="en-US"/>
-              </w:rPr>
-            </w:pPr>
-            <w:r>
-              <w:rPr>
-                <w:rFonts w:ascii="Source Code Pro" w:eastAsia="Source Code Pro" w:hAnsi="Source Code Pro" w:cs="Source Code Pro"/>
-                <w:i/>
-                <w:sz w:val="20"/>
-                <w:szCs w:val="20"/>
-                <w:lang w:val="en-US"/>
-              </w:rPr>
-              <w:lastRenderedPageBreak/>
-              <w:t xml:space="preserve">            "</w:t>
-            </w:r>
-            <w:r>
-              <w:rPr>
-                <w:rFonts w:ascii="Source Code Pro" w:eastAsia="Source Code Pro" w:hAnsi="Source Code Pro" w:cs="Source Code Pro"/>
-                <w:i/>
-                <w:color w:val="9900FF"/>
-                <w:sz w:val="20"/>
-                <w:szCs w:val="20"/>
-                <w:lang w:val="en-US"/>
-              </w:rPr>
-              <w:t>description</w:t>
-            </w:r>
-            <w:r>
-              <w:rPr>
-                <w:rFonts w:ascii="Source Code Pro" w:eastAsia="Source Code Pro" w:hAnsi="Source Code Pro" w:cs="Source Code Pro"/>
-                <w:i/>
-                <w:sz w:val="20"/>
-                <w:szCs w:val="20"/>
-                <w:lang w:val="en-US"/>
-              </w:rPr>
-              <w:t xml:space="preserve">": "Soft drinks, coffees, teas,         </w:t>
-            </w:r>
-          </w:p>
-          <w:p>
-            <w:pPr>
-              <w:widowControl w:val="0"/>
-              <w:spacing w:line="240" w:lineRule="auto"/>
-              <w:rPr>
-                <w:rFonts w:ascii="Source Code Pro" w:eastAsia="Source Code Pro" w:hAnsi="Source Code Pro" w:cs="Source Code Pro"/>
-                <w:i/>
-                <w:sz w:val="20"/>
-                <w:szCs w:val="20"/>
-                <w:lang w:val="en-US"/>
-              </w:rPr>
-            </w:pPr>
-            <w:r>
-              <w:rPr>
-                <w:rFonts w:ascii="Source Code Pro" w:eastAsia="Source Code Pro" w:hAnsi="Source Code Pro" w:cs="Source Code Pro"/>
-                <w:i/>
-                <w:sz w:val="20"/>
-                <w:szCs w:val="20"/>
-                <w:lang w:val="en-US"/>
-              </w:rPr>
-              <w:t xml:space="preserve">        },</w:t>
-            </w:r>
-          </w:p>
-          <w:p>
-            <w:pPr>
-              <w:widowControl w:val="0"/>
-              <w:spacing w:line="240" w:lineRule="auto"/>
-              <w:rPr>
-                <w:rFonts w:ascii="Source Code Pro" w:eastAsia="Source Code Pro" w:hAnsi="Source Code Pro" w:cs="Source Code Pro"/>
-                <w:i/>
-                <w:sz w:val="20"/>
-                <w:szCs w:val="20"/>
-                <w:lang w:val="en-US"/>
-              </w:rPr>
-            </w:pPr>
-            <w:r>
-              <w:rPr>
-                <w:rFonts w:ascii="Source Code Pro" w:eastAsia="Source Code Pro" w:hAnsi="Source Code Pro" w:cs="Source Code Pro"/>
-                <w:i/>
-                <w:sz w:val="20"/>
-                <w:szCs w:val="20"/>
-                <w:lang w:val="en-US"/>
-              </w:rPr>
-              <w:t xml:space="preserve">        "</w:t>
-            </w:r>
-            <w:proofErr w:type="spellStart"/>
-            <w:r>
-              <w:rPr>
-                <w:rFonts w:ascii="Source Code Pro" w:eastAsia="Source Code Pro" w:hAnsi="Source Code Pro" w:cs="Source Code Pro"/>
-                <w:i/>
-                <w:color w:val="9900FF"/>
-                <w:sz w:val="20"/>
-                <w:szCs w:val="20"/>
-                <w:lang w:val="en-US"/>
-              </w:rPr>
-              <w:t>quantityPerUnit</w:t>
-            </w:r>
-            <w:proofErr w:type="spellEnd"/>
-            <w:r>
-              <w:rPr>
-                <w:rFonts w:ascii="Source Code Pro" w:eastAsia="Source Code Pro" w:hAnsi="Source Code Pro" w:cs="Source Code Pro"/>
-                <w:i/>
-                <w:sz w:val="20"/>
-                <w:szCs w:val="20"/>
-                <w:lang w:val="en-US"/>
-              </w:rPr>
-              <w:t>": "10 boxes x 20 bags",</w:t>
-            </w:r>
-          </w:p>
-          <w:p>
-            <w:pPr>
-              <w:widowControl w:val="0"/>
-              <w:spacing w:line="240" w:lineRule="auto"/>
-              <w:rPr>
-                <w:rFonts w:ascii="Source Code Pro" w:eastAsia="Source Code Pro" w:hAnsi="Source Code Pro" w:cs="Source Code Pro"/>
-                <w:i/>
-                <w:sz w:val="20"/>
-                <w:szCs w:val="20"/>
-                <w:lang w:val="en-US"/>
-              </w:rPr>
-            </w:pPr>
-            <w:r>
-              <w:rPr>
-                <w:rFonts w:ascii="Source Code Pro" w:eastAsia="Source Code Pro" w:hAnsi="Source Code Pro" w:cs="Source Code Pro"/>
-                <w:i/>
-                <w:sz w:val="20"/>
-                <w:szCs w:val="20"/>
-                <w:lang w:val="en-US"/>
-              </w:rPr>
-              <w:t xml:space="preserve">        "</w:t>
-            </w:r>
-            <w:proofErr w:type="spellStart"/>
-            <w:r>
-              <w:rPr>
-                <w:rFonts w:ascii="Source Code Pro" w:eastAsia="Source Code Pro" w:hAnsi="Source Code Pro" w:cs="Source Code Pro"/>
-                <w:i/>
-                <w:color w:val="9900FF"/>
-                <w:sz w:val="20"/>
-                <w:szCs w:val="20"/>
-                <w:lang w:val="en-US"/>
-              </w:rPr>
-              <w:t>reorderLevel</w:t>
-            </w:r>
-            <w:proofErr w:type="spellEnd"/>
-            <w:r>
-              <w:rPr>
-                <w:rFonts w:ascii="Source Code Pro" w:eastAsia="Source Code Pro" w:hAnsi="Source Code Pro" w:cs="Source Code Pro"/>
-                <w:i/>
-                <w:sz w:val="20"/>
-                <w:szCs w:val="20"/>
-                <w:lang w:val="en-US"/>
-              </w:rPr>
-              <w:t>": 10,</w:t>
-            </w:r>
-          </w:p>
-          <w:p>
-            <w:pPr>
-              <w:widowControl w:val="0"/>
-              <w:spacing w:line="240" w:lineRule="auto"/>
-              <w:rPr>
-                <w:rFonts w:ascii="Source Code Pro" w:eastAsia="Source Code Pro" w:hAnsi="Source Code Pro" w:cs="Source Code Pro"/>
-                <w:i/>
-                <w:sz w:val="20"/>
-                <w:szCs w:val="20"/>
-              </w:rPr>
-            </w:pPr>
-            <w:r>
-              <w:rPr>
-                <w:rFonts w:ascii="Source Code Pro" w:eastAsia="Source Code Pro" w:hAnsi="Source Code Pro" w:cs="Source Code Pro"/>
-                <w:i/>
-                <w:sz w:val="20"/>
-                <w:szCs w:val="20"/>
-                <w:lang w:val="en-US"/>
-              </w:rPr>
-              <w:t xml:space="preserve">        </w:t>
-            </w:r>
-            <w:r>
-              <w:rPr>
-                <w:rFonts w:ascii="Source Code Pro" w:eastAsia="Source Code Pro" w:hAnsi="Source Code Pro" w:cs="Source Code Pro"/>
-                <w:i/>
-                <w:sz w:val="20"/>
-                <w:szCs w:val="20"/>
+              <w:pStyle w:val="Prrafodelista"/>
+              <w:numPr>
+                <w:ilvl w:val="0"/>
+                <w:numId w:val="1"/>
+              </w:numPr>
+              <w:shd w:val="clear" w:color="auto" w:fill="212121"/>
+              <w:spacing w:after="0" w:line="270" w:lineRule="atLeast"/>
+              <w:rPr>
+                <w:rFonts w:ascii="Courier New" w:eastAsia="Times New Roman" w:hAnsi="Courier New" w:cs="Courier New"/>
+                <w:color w:val="F8F8F2"/>
+                <w:kern w:val="0"/>
+                <w:sz w:val="18"/>
+                <w:szCs w:val="18"/>
+                <w:lang w:eastAsia="es-PE"/>
+                <w14:ligatures w14:val="none"/>
+              </w:rPr>
+            </w:pPr>
+            <w:r>
+              <w:rPr>
+                <w:rFonts w:ascii="Courier New" w:eastAsia="Times New Roman" w:hAnsi="Courier New" w:cs="Courier New"/>
+                <w:color w:val="F8F8F2"/>
+                <w:kern w:val="0"/>
+                <w:sz w:val="18"/>
+                <w:szCs w:val="18"/>
+                <w:lang w:eastAsia="es-PE"/>
+                <w14:ligatures w14:val="none"/>
+              </w:rPr>
+              <w:t xml:space="preserve">    </w:t>
+            </w:r>
+            <w:r>
+              <w:rPr>
+                <w:rFonts w:ascii="Courier New" w:eastAsia="Times New Roman" w:hAnsi="Courier New" w:cs="Courier New"/>
+                <w:color w:val="DCDCDC"/>
+                <w:kern w:val="0"/>
+                <w:sz w:val="18"/>
+                <w:szCs w:val="18"/>
+                <w:lang w:eastAsia="es-PE"/>
+                <w14:ligatures w14:val="none"/>
+              </w:rPr>
+              <w:t>{</w:t>
+            </w:r>
+          </w:p>
+          <w:p>
+            <w:pPr>
+              <w:pStyle w:val="Prrafodelista"/>
+              <w:numPr>
+                <w:ilvl w:val="0"/>
+                <w:numId w:val="1"/>
+              </w:numPr>
+              <w:shd w:val="clear" w:color="auto" w:fill="212121"/>
+              <w:spacing w:after="0" w:line="270" w:lineRule="atLeast"/>
+              <w:rPr>
+                <w:rFonts w:ascii="Courier New" w:eastAsia="Times New Roman" w:hAnsi="Courier New" w:cs="Courier New"/>
+                <w:color w:val="F8F8F2"/>
+                <w:kern w:val="0"/>
+                <w:sz w:val="18"/>
+                <w:szCs w:val="18"/>
+                <w:lang w:eastAsia="es-PE"/>
+                <w14:ligatures w14:val="none"/>
+              </w:rPr>
+            </w:pPr>
+            <w:r>
+              <w:rPr>
+                <w:rFonts w:ascii="Courier New" w:eastAsia="Times New Roman" w:hAnsi="Courier New" w:cs="Courier New"/>
+                <w:color w:val="F8F8F2"/>
+                <w:kern w:val="0"/>
+                <w:sz w:val="18"/>
+                <w:szCs w:val="18"/>
+                <w:lang w:eastAsia="es-PE"/>
+                <w14:ligatures w14:val="none"/>
+              </w:rPr>
+              <w:t xml:space="preserve">        </w:t>
+            </w:r>
+            <w:r>
+              <w:rPr>
+                <w:rFonts w:ascii="Courier New" w:eastAsia="Times New Roman" w:hAnsi="Courier New" w:cs="Courier New"/>
+                <w:color w:val="9CDCFE"/>
+                <w:kern w:val="0"/>
+                <w:sz w:val="18"/>
+                <w:szCs w:val="18"/>
+                <w:lang w:eastAsia="es-PE"/>
+                <w14:ligatures w14:val="none"/>
+              </w:rPr>
+              <w:t>"id"</w:t>
+            </w:r>
+            <w:r>
+              <w:rPr>
+                <w:rFonts w:ascii="Courier New" w:eastAsia="Times New Roman" w:hAnsi="Courier New" w:cs="Courier New"/>
+                <w:color w:val="DCDCDC"/>
+                <w:kern w:val="0"/>
+                <w:sz w:val="18"/>
+                <w:szCs w:val="18"/>
+                <w:lang w:eastAsia="es-PE"/>
+                <w14:ligatures w14:val="none"/>
+              </w:rPr>
+              <w:t>:</w:t>
+            </w:r>
+            <w:r>
+              <w:rPr>
+                <w:rFonts w:ascii="Courier New" w:eastAsia="Times New Roman" w:hAnsi="Courier New" w:cs="Courier New"/>
+                <w:color w:val="F8F8F2"/>
+                <w:kern w:val="0"/>
+                <w:sz w:val="18"/>
+                <w:szCs w:val="18"/>
+                <w:lang w:eastAsia="es-PE"/>
+                <w14:ligatures w14:val="none"/>
+              </w:rPr>
+              <w:t xml:space="preserve"> </w:t>
+            </w:r>
+            <w:r>
+              <w:rPr>
+                <w:rFonts w:ascii="Courier New" w:eastAsia="Times New Roman" w:hAnsi="Courier New" w:cs="Courier New"/>
+                <w:color w:val="B5CEA8"/>
+                <w:kern w:val="0"/>
+                <w:sz w:val="18"/>
+                <w:szCs w:val="18"/>
+                <w:lang w:eastAsia="es-PE"/>
+                <w14:ligatures w14:val="none"/>
+              </w:rPr>
+              <w:t>1</w:t>
+            </w:r>
+            <w:r>
+              <w:rPr>
+                <w:rFonts w:ascii="Courier New" w:eastAsia="Times New Roman" w:hAnsi="Courier New" w:cs="Courier New"/>
+                <w:color w:val="DCDCDC"/>
+                <w:kern w:val="0"/>
+                <w:sz w:val="18"/>
+                <w:szCs w:val="18"/>
+                <w:lang w:eastAsia="es-PE"/>
+                <w14:ligatures w14:val="none"/>
+              </w:rPr>
+              <w:t>,</w:t>
+            </w:r>
+          </w:p>
+          <w:p>
+            <w:pPr>
+              <w:pStyle w:val="Prrafodelista"/>
+              <w:numPr>
+                <w:ilvl w:val="0"/>
+                <w:numId w:val="1"/>
+              </w:numPr>
+              <w:shd w:val="clear" w:color="auto" w:fill="212121"/>
+              <w:spacing w:after="0" w:line="270" w:lineRule="atLeast"/>
+              <w:rPr>
+                <w:rFonts w:ascii="Courier New" w:eastAsia="Times New Roman" w:hAnsi="Courier New" w:cs="Courier New"/>
+                <w:color w:val="F8F8F2"/>
+                <w:kern w:val="0"/>
+                <w:sz w:val="18"/>
+                <w:szCs w:val="18"/>
+                <w:lang w:eastAsia="es-PE"/>
+                <w14:ligatures w14:val="none"/>
+              </w:rPr>
+            </w:pPr>
+            <w:r>
+              <w:rPr>
+                <w:rFonts w:ascii="Courier New" w:eastAsia="Times New Roman" w:hAnsi="Courier New" w:cs="Courier New"/>
+                <w:color w:val="F8F8F2"/>
+                <w:kern w:val="0"/>
+                <w:sz w:val="18"/>
+                <w:szCs w:val="18"/>
+                <w:lang w:eastAsia="es-PE"/>
+                <w14:ligatures w14:val="none"/>
+              </w:rPr>
+              <w:t xml:space="preserve">        </w:t>
+            </w:r>
+            <w:r>
+              <w:rPr>
+                <w:rFonts w:ascii="Courier New" w:eastAsia="Times New Roman" w:hAnsi="Courier New" w:cs="Courier New"/>
+                <w:color w:val="9CDCFE"/>
+                <w:kern w:val="0"/>
+                <w:sz w:val="18"/>
+                <w:szCs w:val="18"/>
+                <w:lang w:eastAsia="es-PE"/>
+                <w14:ligatures w14:val="none"/>
+              </w:rPr>
+              <w:t>"razon_social"</w:t>
+            </w:r>
+            <w:r>
+              <w:rPr>
+                <w:rFonts w:ascii="Courier New" w:eastAsia="Times New Roman" w:hAnsi="Courier New" w:cs="Courier New"/>
+                <w:color w:val="DCDCDC"/>
+                <w:kern w:val="0"/>
+                <w:sz w:val="18"/>
+                <w:szCs w:val="18"/>
+                <w:lang w:eastAsia="es-PE"/>
+                <w14:ligatures w14:val="none"/>
+              </w:rPr>
+              <w:t>:</w:t>
+            </w:r>
+            <w:r>
+              <w:rPr>
+                <w:rFonts w:ascii="Courier New" w:eastAsia="Times New Roman" w:hAnsi="Courier New" w:cs="Courier New"/>
+                <w:color w:val="F8F8F2"/>
+                <w:kern w:val="0"/>
+                <w:sz w:val="18"/>
+                <w:szCs w:val="18"/>
+                <w:lang w:eastAsia="es-PE"/>
+                <w14:ligatures w14:val="none"/>
+              </w:rPr>
+              <w:t xml:space="preserve"> </w:t>
+            </w:r>
+            <w:r>
+              <w:rPr>
+                <w:rFonts w:ascii="Courier New" w:eastAsia="Times New Roman" w:hAnsi="Courier New" w:cs="Courier New"/>
+                <w:color w:val="CE9178"/>
+                <w:kern w:val="0"/>
+                <w:sz w:val="18"/>
+                <w:szCs w:val="18"/>
+                <w:lang w:eastAsia="es-PE"/>
+                <w14:ligatures w14:val="none"/>
               </w:rPr>
               <w:t>"</w:t>
             </w:r>
-            <w:proofErr w:type="spellStart"/>
-            <w:r>
-              <w:rPr>
-                <w:rFonts w:ascii="Source Code Pro" w:eastAsia="Source Code Pro" w:hAnsi="Source Code Pro" w:cs="Source Code Pro"/>
-                <w:i/>
-                <w:color w:val="9900FF"/>
-                <w:sz w:val="20"/>
-                <w:szCs w:val="20"/>
-              </w:rPr>
-              <w:t>discontinued</w:t>
-            </w:r>
-            <w:proofErr w:type="spellEnd"/>
-            <w:r>
-              <w:rPr>
-                <w:rFonts w:ascii="Source Code Pro" w:eastAsia="Source Code Pro" w:hAnsi="Source Code Pro" w:cs="Source Code Pro"/>
-                <w:i/>
-                <w:sz w:val="20"/>
-                <w:szCs w:val="20"/>
-              </w:rPr>
-              <w:t>": false</w:t>
-            </w:r>
-          </w:p>
-          <w:p>
-            <w:pPr>
-              <w:widowControl w:val="0"/>
+            <w:r>
+              <w:rPr>
+                <w:rFonts w:ascii="Courier New" w:eastAsia="Times New Roman" w:hAnsi="Courier New" w:cs="Courier New"/>
+                <w:color w:val="CE9178"/>
+                <w:kern w:val="0"/>
+                <w:sz w:val="18"/>
+                <w:szCs w:val="18"/>
+                <w:lang w:eastAsia="es-PE"/>
+                <w14:ligatures w14:val="none"/>
+              </w:rPr>
+              <w:t>Paraiso</w:t>
+            </w:r>
+            <w:r>
+              <w:rPr>
+                <w:rFonts w:ascii="Courier New" w:eastAsia="Times New Roman" w:hAnsi="Courier New" w:cs="Courier New"/>
+                <w:color w:val="CE9178"/>
+                <w:kern w:val="0"/>
+                <w:sz w:val="18"/>
+                <w:szCs w:val="18"/>
+                <w:lang w:eastAsia="es-PE"/>
+                <w14:ligatures w14:val="none"/>
+              </w:rPr>
+              <w:t>"</w:t>
+            </w:r>
+            <w:r>
+              <w:rPr>
+                <w:rFonts w:ascii="Courier New" w:eastAsia="Times New Roman" w:hAnsi="Courier New" w:cs="Courier New"/>
+                <w:color w:val="DCDCDC"/>
+                <w:kern w:val="0"/>
+                <w:sz w:val="18"/>
+                <w:szCs w:val="18"/>
+                <w:lang w:eastAsia="es-PE"/>
+                <w14:ligatures w14:val="none"/>
+              </w:rPr>
+              <w:t>,</w:t>
+            </w:r>
+          </w:p>
+          <w:p>
+            <w:pPr>
+              <w:pStyle w:val="Prrafodelista"/>
+              <w:numPr>
+                <w:ilvl w:val="0"/>
+                <w:numId w:val="1"/>
+              </w:numPr>
+              <w:shd w:val="clear" w:color="auto" w:fill="212121"/>
+              <w:spacing w:after="0" w:line="270" w:lineRule="atLeast"/>
+              <w:rPr>
+                <w:rFonts w:ascii="Courier New" w:eastAsia="Times New Roman" w:hAnsi="Courier New" w:cs="Courier New"/>
+                <w:color w:val="F8F8F2"/>
+                <w:kern w:val="0"/>
+                <w:sz w:val="18"/>
+                <w:szCs w:val="18"/>
+                <w:lang w:eastAsia="es-PE"/>
+                <w14:ligatures w14:val="none"/>
+              </w:rPr>
+            </w:pPr>
+            <w:r>
+              <w:rPr>
+                <w:rFonts w:ascii="Courier New" w:eastAsia="Times New Roman" w:hAnsi="Courier New" w:cs="Courier New"/>
+                <w:color w:val="F8F8F2"/>
+                <w:kern w:val="0"/>
+                <w:sz w:val="18"/>
+                <w:szCs w:val="18"/>
+                <w:lang w:eastAsia="es-PE"/>
+                <w14:ligatures w14:val="none"/>
+              </w:rPr>
+              <w:t xml:space="preserve">        </w:t>
+            </w:r>
+            <w:r>
+              <w:rPr>
+                <w:rFonts w:ascii="Courier New" w:eastAsia="Times New Roman" w:hAnsi="Courier New" w:cs="Courier New"/>
+                <w:color w:val="9CDCFE"/>
+                <w:kern w:val="0"/>
+                <w:sz w:val="18"/>
+                <w:szCs w:val="18"/>
+                <w:lang w:eastAsia="es-PE"/>
+                <w14:ligatures w14:val="none"/>
+              </w:rPr>
+              <w:t>"nombre_comercial"</w:t>
+            </w:r>
+            <w:r>
+              <w:rPr>
+                <w:rFonts w:ascii="Courier New" w:eastAsia="Times New Roman" w:hAnsi="Courier New" w:cs="Courier New"/>
+                <w:color w:val="DCDCDC"/>
+                <w:kern w:val="0"/>
+                <w:sz w:val="18"/>
+                <w:szCs w:val="18"/>
+                <w:lang w:eastAsia="es-PE"/>
+                <w14:ligatures w14:val="none"/>
+              </w:rPr>
+              <w:t>:</w:t>
+            </w:r>
+            <w:r>
+              <w:rPr>
+                <w:rFonts w:ascii="Courier New" w:eastAsia="Times New Roman" w:hAnsi="Courier New" w:cs="Courier New"/>
+                <w:color w:val="F8F8F2"/>
+                <w:kern w:val="0"/>
+                <w:sz w:val="18"/>
+                <w:szCs w:val="18"/>
+                <w:lang w:eastAsia="es-PE"/>
+                <w14:ligatures w14:val="none"/>
+              </w:rPr>
+              <w:t xml:space="preserve"> </w:t>
+            </w:r>
+            <w:r>
+              <w:rPr>
+                <w:rFonts w:ascii="Courier New" w:eastAsia="Times New Roman" w:hAnsi="Courier New" w:cs="Courier New"/>
+                <w:color w:val="CE9178"/>
+                <w:kern w:val="0"/>
+                <w:sz w:val="18"/>
+                <w:szCs w:val="18"/>
+                <w:lang w:eastAsia="es-PE"/>
+                <w14:ligatures w14:val="none"/>
+              </w:rPr>
+              <w:t>123</w:t>
+            </w:r>
+            <w:r>
+              <w:rPr>
+                <w:rFonts w:ascii="Courier New" w:eastAsia="Times New Roman" w:hAnsi="Courier New" w:cs="Courier New"/>
+                <w:color w:val="DCDCDC"/>
+                <w:kern w:val="0"/>
+                <w:sz w:val="18"/>
+                <w:szCs w:val="18"/>
+                <w:lang w:eastAsia="es-PE"/>
+                <w14:ligatures w14:val="none"/>
+              </w:rPr>
+              <w:t>,</w:t>
+            </w:r>
+          </w:p>
+          <w:p>
+            <w:pPr>
+              <w:pStyle w:val="Prrafodelista"/>
+              <w:numPr>
+                <w:ilvl w:val="0"/>
+                <w:numId w:val="1"/>
+              </w:numPr>
+              <w:shd w:val="clear" w:color="auto" w:fill="212121"/>
+              <w:spacing w:after="0" w:line="270" w:lineRule="atLeast"/>
+              <w:rPr>
+                <w:rFonts w:ascii="Courier New" w:eastAsia="Times New Roman" w:hAnsi="Courier New" w:cs="Courier New"/>
+                <w:color w:val="F8F8F2"/>
+                <w:kern w:val="0"/>
+                <w:sz w:val="18"/>
+                <w:szCs w:val="18"/>
+                <w:lang w:eastAsia="es-PE"/>
+                <w14:ligatures w14:val="none"/>
+              </w:rPr>
+            </w:pPr>
+            <w:r>
+              <w:rPr>
+                <w:rFonts w:ascii="Courier New" w:eastAsia="Times New Roman" w:hAnsi="Courier New" w:cs="Courier New"/>
+                <w:color w:val="F8F8F2"/>
+                <w:kern w:val="0"/>
+                <w:sz w:val="18"/>
+                <w:szCs w:val="18"/>
+                <w:lang w:eastAsia="es-PE"/>
+                <w14:ligatures w14:val="none"/>
+              </w:rPr>
+              <w:t xml:space="preserve">        </w:t>
+            </w:r>
+            <w:r>
+              <w:rPr>
+                <w:rFonts w:ascii="Courier New" w:eastAsia="Times New Roman" w:hAnsi="Courier New" w:cs="Courier New"/>
+                <w:color w:val="9CDCFE"/>
+                <w:kern w:val="0"/>
+                <w:sz w:val="18"/>
+                <w:szCs w:val="18"/>
+                <w:lang w:eastAsia="es-PE"/>
+                <w14:ligatures w14:val="none"/>
+              </w:rPr>
+              <w:t>"ruc"</w:t>
+            </w:r>
+            <w:r>
+              <w:rPr>
+                <w:rFonts w:ascii="Courier New" w:eastAsia="Times New Roman" w:hAnsi="Courier New" w:cs="Courier New"/>
+                <w:color w:val="DCDCDC"/>
+                <w:kern w:val="0"/>
+                <w:sz w:val="18"/>
+                <w:szCs w:val="18"/>
+                <w:lang w:eastAsia="es-PE"/>
+                <w14:ligatures w14:val="none"/>
+              </w:rPr>
+              <w:t>:</w:t>
+            </w:r>
+            <w:r>
+              <w:rPr>
+                <w:rFonts w:ascii="Courier New" w:eastAsia="Times New Roman" w:hAnsi="Courier New" w:cs="Courier New"/>
+                <w:color w:val="F8F8F2"/>
+                <w:kern w:val="0"/>
+                <w:sz w:val="18"/>
+                <w:szCs w:val="18"/>
+                <w:lang w:eastAsia="es-PE"/>
+                <w14:ligatures w14:val="none"/>
+              </w:rPr>
+              <w:t xml:space="preserve"> </w:t>
+            </w:r>
+            <w:r>
+              <w:rPr>
+                <w:rFonts w:ascii="Courier New" w:eastAsia="Times New Roman" w:hAnsi="Courier New" w:cs="Courier New"/>
+                <w:color w:val="CE9178"/>
+                <w:kern w:val="0"/>
+                <w:sz w:val="18"/>
+                <w:szCs w:val="18"/>
+                <w:lang w:eastAsia="es-PE"/>
+                <w14:ligatures w14:val="none"/>
+              </w:rPr>
+              <w:t>999999999</w:t>
+            </w:r>
+            <w:r>
+              <w:rPr>
+                <w:rFonts w:ascii="Courier New" w:eastAsia="Times New Roman" w:hAnsi="Courier New" w:cs="Courier New"/>
+                <w:color w:val="DCDCDC"/>
+                <w:kern w:val="0"/>
+                <w:sz w:val="18"/>
+                <w:szCs w:val="18"/>
+                <w:lang w:eastAsia="es-PE"/>
+                <w14:ligatures w14:val="none"/>
+              </w:rPr>
+              <w:t>,</w:t>
+            </w:r>
+          </w:p>
+          <w:p>
+            <w:pPr>
+              <w:pStyle w:val="Prrafodelista"/>
+              <w:numPr>
+                <w:ilvl w:val="0"/>
+                <w:numId w:val="1"/>
+              </w:numPr>
+              <w:shd w:val="clear" w:color="auto" w:fill="212121"/>
+              <w:spacing w:after="0" w:line="270" w:lineRule="atLeast"/>
+              <w:rPr>
+                <w:rFonts w:ascii="Courier New" w:eastAsia="Times New Roman" w:hAnsi="Courier New" w:cs="Courier New"/>
+                <w:color w:val="F8F8F2"/>
+                <w:kern w:val="0"/>
+                <w:sz w:val="18"/>
+                <w:szCs w:val="18"/>
+                <w:lang w:eastAsia="es-PE"/>
+                <w14:ligatures w14:val="none"/>
+              </w:rPr>
+            </w:pPr>
+            <w:r>
+              <w:rPr>
+                <w:rFonts w:ascii="Courier New" w:eastAsia="Times New Roman" w:hAnsi="Courier New" w:cs="Courier New"/>
+                <w:color w:val="F8F8F2"/>
+                <w:kern w:val="0"/>
+                <w:sz w:val="18"/>
+                <w:szCs w:val="18"/>
+                <w:lang w:eastAsia="es-PE"/>
+                <w14:ligatures w14:val="none"/>
+              </w:rPr>
+              <w:t xml:space="preserve">        </w:t>
+            </w:r>
+            <w:r>
+              <w:rPr>
+                <w:rFonts w:ascii="Courier New" w:eastAsia="Times New Roman" w:hAnsi="Courier New" w:cs="Courier New"/>
+                <w:color w:val="9CDCFE"/>
+                <w:kern w:val="0"/>
+                <w:sz w:val="18"/>
+                <w:szCs w:val="18"/>
+                <w:lang w:eastAsia="es-PE"/>
+                <w14:ligatures w14:val="none"/>
+              </w:rPr>
+              <w:t>"telefono"</w:t>
+            </w:r>
+            <w:r>
+              <w:rPr>
+                <w:rFonts w:ascii="Courier New" w:eastAsia="Times New Roman" w:hAnsi="Courier New" w:cs="Courier New"/>
+                <w:color w:val="DCDCDC"/>
+                <w:kern w:val="0"/>
+                <w:sz w:val="18"/>
+                <w:szCs w:val="18"/>
+                <w:lang w:eastAsia="es-PE"/>
+                <w14:ligatures w14:val="none"/>
+              </w:rPr>
+              <w:t>:</w:t>
+            </w:r>
+            <w:r>
+              <w:rPr>
+                <w:rFonts w:ascii="Courier New" w:eastAsia="Times New Roman" w:hAnsi="Courier New" w:cs="Courier New"/>
+                <w:color w:val="F8F8F2"/>
+                <w:kern w:val="0"/>
+                <w:sz w:val="18"/>
+                <w:szCs w:val="18"/>
+                <w:lang w:eastAsia="es-PE"/>
+                <w14:ligatures w14:val="none"/>
+              </w:rPr>
+              <w:t xml:space="preserve"> </w:t>
+            </w:r>
+            <w:r>
+              <w:rPr>
+                <w:rFonts w:ascii="Courier New" w:eastAsia="Times New Roman" w:hAnsi="Courier New" w:cs="Courier New"/>
+                <w:color w:val="CE9178"/>
+                <w:kern w:val="0"/>
+                <w:sz w:val="18"/>
+                <w:szCs w:val="18"/>
+                <w:lang w:eastAsia="es-PE"/>
+                <w14:ligatures w14:val="none"/>
+              </w:rPr>
+              <w:t>962137991</w:t>
+            </w:r>
+            <w:r>
+              <w:rPr>
+                <w:rFonts w:ascii="Courier New" w:eastAsia="Times New Roman" w:hAnsi="Courier New" w:cs="Courier New"/>
+                <w:color w:val="DCDCDC"/>
+                <w:kern w:val="0"/>
+                <w:sz w:val="18"/>
+                <w:szCs w:val="18"/>
+                <w:lang w:eastAsia="es-PE"/>
+                <w14:ligatures w14:val="none"/>
+              </w:rPr>
+              <w:t>,</w:t>
+            </w:r>
+          </w:p>
+          <w:p>
+            <w:pPr>
+              <w:pStyle w:val="Prrafodelista"/>
+              <w:numPr>
+                <w:ilvl w:val="0"/>
+                <w:numId w:val="1"/>
+              </w:numPr>
+              <w:shd w:val="clear" w:color="auto" w:fill="212121"/>
+              <w:spacing w:after="0" w:line="270" w:lineRule="atLeast"/>
+              <w:rPr>
+                <w:rFonts w:ascii="Courier New" w:eastAsia="Times New Roman" w:hAnsi="Courier New" w:cs="Courier New"/>
+                <w:color w:val="F8F8F2"/>
+                <w:kern w:val="0"/>
+                <w:sz w:val="18"/>
+                <w:szCs w:val="18"/>
+                <w:lang w:eastAsia="es-PE"/>
+                <w14:ligatures w14:val="none"/>
+              </w:rPr>
+            </w:pPr>
+            <w:r>
+              <w:rPr>
+                <w:rFonts w:ascii="Courier New" w:eastAsia="Times New Roman" w:hAnsi="Courier New" w:cs="Courier New"/>
+                <w:color w:val="F8F8F2"/>
+                <w:kern w:val="0"/>
+                <w:sz w:val="18"/>
+                <w:szCs w:val="18"/>
+                <w:lang w:eastAsia="es-PE"/>
+                <w14:ligatures w14:val="none"/>
+              </w:rPr>
+              <w:t xml:space="preserve">        </w:t>
+            </w:r>
+            <w:r>
+              <w:rPr>
+                <w:rFonts w:ascii="Courier New" w:eastAsia="Times New Roman" w:hAnsi="Courier New" w:cs="Courier New"/>
+                <w:color w:val="9CDCFE"/>
+                <w:kern w:val="0"/>
+                <w:sz w:val="18"/>
+                <w:szCs w:val="18"/>
+                <w:lang w:eastAsia="es-PE"/>
+                <w14:ligatures w14:val="none"/>
+              </w:rPr>
+              <w:t>"correo"</w:t>
+            </w:r>
+            <w:r>
+              <w:rPr>
+                <w:rFonts w:ascii="Courier New" w:eastAsia="Times New Roman" w:hAnsi="Courier New" w:cs="Courier New"/>
+                <w:color w:val="DCDCDC"/>
+                <w:kern w:val="0"/>
+                <w:sz w:val="18"/>
+                <w:szCs w:val="18"/>
+                <w:lang w:eastAsia="es-PE"/>
+                <w14:ligatures w14:val="none"/>
+              </w:rPr>
+              <w:t>:</w:t>
+            </w:r>
+            <w:r>
+              <w:rPr>
+                <w:rFonts w:ascii="Courier New" w:eastAsia="Times New Roman" w:hAnsi="Courier New" w:cs="Courier New"/>
+                <w:color w:val="F8F8F2"/>
+                <w:kern w:val="0"/>
+                <w:sz w:val="18"/>
+                <w:szCs w:val="18"/>
+                <w:lang w:eastAsia="es-PE"/>
+                <w14:ligatures w14:val="none"/>
+              </w:rPr>
+              <w:t xml:space="preserve"> </w:t>
+            </w:r>
+            <w:r>
+              <w:rPr>
+                <w:rFonts w:ascii="Courier New" w:eastAsia="Times New Roman" w:hAnsi="Courier New" w:cs="Courier New"/>
+                <w:color w:val="CE9178"/>
+                <w:kern w:val="0"/>
+                <w:sz w:val="18"/>
+                <w:szCs w:val="18"/>
+                <w:lang w:eastAsia="es-PE"/>
+                <w14:ligatures w14:val="none"/>
+              </w:rPr>
+              <w:t>vargas.leo.dan@gmail.com</w:t>
+            </w:r>
+            <w:r>
+              <w:rPr>
+                <w:rFonts w:ascii="Courier New" w:eastAsia="Times New Roman" w:hAnsi="Courier New" w:cs="Courier New"/>
+                <w:color w:val="DCDCDC"/>
+                <w:kern w:val="0"/>
+                <w:sz w:val="18"/>
+                <w:szCs w:val="18"/>
+                <w:lang w:eastAsia="es-PE"/>
+                <w14:ligatures w14:val="none"/>
+              </w:rPr>
+              <w:t>,</w:t>
+            </w:r>
+          </w:p>
+          <w:p>
+            <w:pPr>
+              <w:pStyle w:val="Prrafodelista"/>
+              <w:numPr>
+                <w:ilvl w:val="0"/>
+                <w:numId w:val="1"/>
+              </w:numPr>
+              <w:shd w:val="clear" w:color="auto" w:fill="212121"/>
+              <w:spacing w:after="0" w:line="270" w:lineRule="atLeast"/>
+              <w:rPr>
+                <w:rFonts w:ascii="Courier New" w:eastAsia="Times New Roman" w:hAnsi="Courier New" w:cs="Courier New"/>
+                <w:color w:val="F8F8F2"/>
+                <w:kern w:val="0"/>
+                <w:sz w:val="18"/>
+                <w:szCs w:val="18"/>
+                <w:lang w:val="en-US" w:eastAsia="es-PE"/>
+                <w14:ligatures w14:val="none"/>
+              </w:rPr>
+            </w:pPr>
+            <w:r>
+              <w:rPr>
+                <w:rFonts w:ascii="Courier New" w:eastAsia="Times New Roman" w:hAnsi="Courier New" w:cs="Courier New"/>
+                <w:color w:val="F8F8F2"/>
+                <w:kern w:val="0"/>
+                <w:sz w:val="18"/>
+                <w:szCs w:val="18"/>
+                <w:lang w:val="en-US" w:eastAsia="es-PE"/>
+                <w14:ligatures w14:val="none"/>
+              </w:rPr>
+              <w:t xml:space="preserve">        </w:t>
+            </w:r>
+            <w:r>
+              <w:rPr>
+                <w:rFonts w:ascii="Courier New" w:eastAsia="Times New Roman" w:hAnsi="Courier New" w:cs="Courier New"/>
+                <w:color w:val="9CDCFE"/>
+                <w:kern w:val="0"/>
+                <w:sz w:val="18"/>
+                <w:szCs w:val="18"/>
+                <w:lang w:val="en-US" w:eastAsia="es-PE"/>
+                <w14:ligatures w14:val="none"/>
+              </w:rPr>
+              <w:t>"web"</w:t>
+            </w:r>
+            <w:r>
+              <w:rPr>
+                <w:rFonts w:ascii="Courier New" w:eastAsia="Times New Roman" w:hAnsi="Courier New" w:cs="Courier New"/>
+                <w:color w:val="DCDCDC"/>
+                <w:kern w:val="0"/>
+                <w:sz w:val="18"/>
+                <w:szCs w:val="18"/>
+                <w:lang w:val="en-US" w:eastAsia="es-PE"/>
+                <w14:ligatures w14:val="none"/>
+              </w:rPr>
+              <w:t>:</w:t>
+            </w:r>
+            <w:r>
+              <w:rPr>
+                <w:rFonts w:ascii="Courier New" w:eastAsia="Times New Roman" w:hAnsi="Courier New" w:cs="Courier New"/>
+                <w:color w:val="F8F8F2"/>
+                <w:kern w:val="0"/>
+                <w:sz w:val="18"/>
+                <w:szCs w:val="18"/>
+                <w:lang w:val="en-US" w:eastAsia="es-PE"/>
+                <w14:ligatures w14:val="none"/>
+              </w:rPr>
+              <w:t xml:space="preserve"> </w:t>
+            </w:r>
+            <w:r>
+              <w:rPr>
+                <w:rFonts w:ascii="Courier New" w:eastAsia="Times New Roman" w:hAnsi="Courier New" w:cs="Courier New"/>
+                <w:color w:val="CE9178"/>
+                <w:kern w:val="0"/>
+                <w:sz w:val="18"/>
+                <w:szCs w:val="18"/>
+                <w:lang w:val="en-US" w:eastAsia="es-PE"/>
+                <w14:ligatures w14:val="none"/>
+              </w:rPr>
+              <w:t>www.pucp.edu.pe</w:t>
+            </w:r>
+            <w:r>
+              <w:rPr>
+                <w:rFonts w:ascii="Courier New" w:eastAsia="Times New Roman" w:hAnsi="Courier New" w:cs="Courier New"/>
+                <w:color w:val="DCDCDC"/>
+                <w:kern w:val="0"/>
+                <w:sz w:val="18"/>
+                <w:szCs w:val="18"/>
+                <w:lang w:val="en-US" w:eastAsia="es-PE"/>
+                <w14:ligatures w14:val="none"/>
+              </w:rPr>
+              <w:t>,</w:t>
+            </w:r>
+          </w:p>
+          <w:p>
+            <w:pPr>
+              <w:pStyle w:val="Prrafodelista"/>
+              <w:numPr>
+                <w:ilvl w:val="0"/>
+                <w:numId w:val="1"/>
+              </w:numPr>
+              <w:shd w:val="clear" w:color="auto" w:fill="212121"/>
+              <w:spacing w:after="0" w:line="270" w:lineRule="atLeast"/>
+              <w:rPr>
+                <w:rFonts w:ascii="Courier New" w:eastAsia="Times New Roman" w:hAnsi="Courier New" w:cs="Courier New"/>
+                <w:color w:val="F8F8F2"/>
+                <w:kern w:val="0"/>
+                <w:sz w:val="18"/>
+                <w:szCs w:val="18"/>
+                <w:lang w:eastAsia="es-PE"/>
+                <w14:ligatures w14:val="none"/>
+              </w:rPr>
+            </w:pPr>
+            <w:r>
+              <w:rPr>
+                <w:rFonts w:ascii="Courier New" w:eastAsia="Times New Roman" w:hAnsi="Courier New" w:cs="Courier New"/>
+                <w:color w:val="F8F8F2"/>
+                <w:kern w:val="0"/>
+                <w:sz w:val="18"/>
+                <w:szCs w:val="18"/>
+                <w:lang w:val="en-US" w:eastAsia="es-PE"/>
+                <w14:ligatures w14:val="none"/>
+              </w:rPr>
+              <w:t xml:space="preserve">        </w:t>
+            </w:r>
+            <w:r>
+              <w:rPr>
+                <w:rFonts w:ascii="Courier New" w:eastAsia="Times New Roman" w:hAnsi="Courier New" w:cs="Courier New"/>
+                <w:color w:val="9CDCFE"/>
+                <w:kern w:val="0"/>
+                <w:sz w:val="18"/>
+                <w:szCs w:val="18"/>
+                <w:lang w:eastAsia="es-PE"/>
+                <w14:ligatures w14:val="none"/>
+              </w:rPr>
+              <w:t>"direccion"</w:t>
+            </w:r>
+            <w:r>
+              <w:rPr>
+                <w:rFonts w:ascii="Courier New" w:eastAsia="Times New Roman" w:hAnsi="Courier New" w:cs="Courier New"/>
+                <w:color w:val="DCDCDC"/>
+                <w:kern w:val="0"/>
+                <w:sz w:val="18"/>
+                <w:szCs w:val="18"/>
+                <w:lang w:eastAsia="es-PE"/>
+                <w14:ligatures w14:val="none"/>
+              </w:rPr>
+              <w:t>:</w:t>
+            </w:r>
+            <w:r>
+              <w:rPr>
+                <w:rFonts w:ascii="Courier New" w:eastAsia="Times New Roman" w:hAnsi="Courier New" w:cs="Courier New"/>
+                <w:color w:val="F8F8F2"/>
+                <w:kern w:val="0"/>
+                <w:sz w:val="18"/>
+                <w:szCs w:val="18"/>
+                <w:lang w:eastAsia="es-PE"/>
+                <w14:ligatures w14:val="none"/>
+              </w:rPr>
+              <w:t xml:space="preserve"> </w:t>
+            </w:r>
+            <w:r>
+              <w:rPr>
+                <w:rFonts w:ascii="Courier New" w:eastAsia="Times New Roman" w:hAnsi="Courier New" w:cs="Courier New"/>
+                <w:color w:val="CE9178"/>
+                <w:kern w:val="0"/>
+                <w:sz w:val="18"/>
+                <w:szCs w:val="18"/>
+                <w:lang w:eastAsia="es-PE"/>
+                <w14:ligatures w14:val="none"/>
+              </w:rPr>
+              <w:t>Parque San Martin 241</w:t>
+            </w:r>
+            <w:r>
+              <w:rPr>
+                <w:rFonts w:ascii="Courier New" w:eastAsia="Times New Roman" w:hAnsi="Courier New" w:cs="Courier New"/>
+                <w:color w:val="DCDCDC"/>
+                <w:kern w:val="0"/>
+                <w:sz w:val="18"/>
+                <w:szCs w:val="18"/>
+                <w:lang w:eastAsia="es-PE"/>
+                <w14:ligatures w14:val="none"/>
+              </w:rPr>
+              <w:t>,</w:t>
+            </w:r>
+          </w:p>
+          <w:p>
+            <w:pPr>
+              <w:pStyle w:val="Prrafodelista"/>
+              <w:numPr>
+                <w:ilvl w:val="0"/>
+                <w:numId w:val="1"/>
+              </w:numPr>
+              <w:shd w:val="clear" w:color="auto" w:fill="212121"/>
+              <w:spacing w:after="0" w:line="270" w:lineRule="atLeast"/>
+              <w:rPr>
+                <w:rFonts w:ascii="Courier New" w:eastAsia="Times New Roman" w:hAnsi="Courier New" w:cs="Courier New"/>
+                <w:color w:val="F8F8F2"/>
+                <w:kern w:val="0"/>
+                <w:sz w:val="18"/>
+                <w:szCs w:val="18"/>
+                <w:lang w:eastAsia="es-PE"/>
+                <w14:ligatures w14:val="none"/>
+              </w:rPr>
+            </w:pPr>
+            <w:r>
+              <w:rPr>
+                <w:rFonts w:ascii="Courier New" w:eastAsia="Times New Roman" w:hAnsi="Courier New" w:cs="Courier New"/>
+                <w:color w:val="F8F8F2"/>
+                <w:kern w:val="0"/>
+                <w:sz w:val="18"/>
+                <w:szCs w:val="18"/>
+                <w:lang w:eastAsia="es-PE"/>
+                <w14:ligatures w14:val="none"/>
+              </w:rPr>
+              <w:t xml:space="preserve">        </w:t>
+            </w:r>
+            <w:r>
+              <w:rPr>
+                <w:rFonts w:ascii="Courier New" w:eastAsia="Times New Roman" w:hAnsi="Courier New" w:cs="Courier New"/>
+                <w:color w:val="9CDCFE"/>
+                <w:kern w:val="0"/>
+                <w:sz w:val="18"/>
+                <w:szCs w:val="18"/>
+                <w:lang w:eastAsia="es-PE"/>
+                <w14:ligatures w14:val="none"/>
+              </w:rPr>
+              <w:t>"pais"</w:t>
+            </w:r>
+            <w:r>
+              <w:rPr>
+                <w:rFonts w:ascii="Courier New" w:eastAsia="Times New Roman" w:hAnsi="Courier New" w:cs="Courier New"/>
+                <w:color w:val="DCDCDC"/>
+                <w:kern w:val="0"/>
+                <w:sz w:val="18"/>
+                <w:szCs w:val="18"/>
+                <w:lang w:eastAsia="es-PE"/>
+                <w14:ligatures w14:val="none"/>
+              </w:rPr>
+              <w:t>:</w:t>
+            </w:r>
+            <w:r>
+              <w:rPr>
+                <w:rFonts w:ascii="Courier New" w:eastAsia="Times New Roman" w:hAnsi="Courier New" w:cs="Courier New"/>
+                <w:color w:val="F8F8F2"/>
+                <w:kern w:val="0"/>
+                <w:sz w:val="18"/>
+                <w:szCs w:val="18"/>
+                <w:lang w:eastAsia="es-PE"/>
+                <w14:ligatures w14:val="none"/>
+              </w:rPr>
+              <w:t xml:space="preserve"> </w:t>
+            </w:r>
+            <w:r>
+              <w:rPr>
+                <w:rFonts w:ascii="Courier New" w:eastAsia="Times New Roman" w:hAnsi="Courier New" w:cs="Courier New"/>
+                <w:color w:val="CE9178"/>
+                <w:kern w:val="0"/>
+                <w:sz w:val="18"/>
+                <w:szCs w:val="18"/>
+                <w:lang w:eastAsia="es-PE"/>
+                <w14:ligatures w14:val="none"/>
+              </w:rPr>
+              <w:t>Peru</w:t>
+            </w:r>
+            <w:r>
+              <w:rPr>
+                <w:rFonts w:ascii="Courier New" w:eastAsia="Times New Roman" w:hAnsi="Courier New" w:cs="Courier New"/>
+                <w:color w:val="DCDCDC"/>
+                <w:kern w:val="0"/>
+                <w:sz w:val="18"/>
+                <w:szCs w:val="18"/>
+                <w:lang w:eastAsia="es-PE"/>
+                <w14:ligatures w14:val="none"/>
+              </w:rPr>
+              <w:t>,</w:t>
+            </w:r>
+          </w:p>
+          <w:p>
+            <w:pPr>
+              <w:pStyle w:val="Prrafodelista"/>
+              <w:numPr>
+                <w:ilvl w:val="0"/>
+                <w:numId w:val="1"/>
+              </w:numPr>
+              <w:shd w:val="clear" w:color="auto" w:fill="212121"/>
+              <w:spacing w:after="0" w:line="270" w:lineRule="atLeast"/>
+              <w:rPr>
+                <w:rFonts w:ascii="Courier New" w:eastAsia="Times New Roman" w:hAnsi="Courier New" w:cs="Courier New"/>
+                <w:color w:val="F8F8F2"/>
+                <w:kern w:val="0"/>
+                <w:sz w:val="18"/>
+                <w:szCs w:val="18"/>
+                <w:lang w:eastAsia="es-PE"/>
+                <w14:ligatures w14:val="none"/>
+              </w:rPr>
+            </w:pPr>
+            <w:r>
+              <w:rPr>
+                <w:rFonts w:ascii="Courier New" w:eastAsia="Times New Roman" w:hAnsi="Courier New" w:cs="Courier New"/>
+                <w:color w:val="F8F8F2"/>
+                <w:kern w:val="0"/>
+                <w:sz w:val="18"/>
+                <w:szCs w:val="18"/>
+                <w:lang w:eastAsia="es-PE"/>
+                <w14:ligatures w14:val="none"/>
+              </w:rPr>
+              <w:t xml:space="preserve">        </w:t>
+            </w:r>
+            <w:r>
+              <w:rPr>
+                <w:rFonts w:ascii="Courier New" w:eastAsia="Times New Roman" w:hAnsi="Courier New" w:cs="Courier New"/>
+                <w:color w:val="9CDCFE"/>
+                <w:kern w:val="0"/>
+                <w:sz w:val="18"/>
+                <w:szCs w:val="18"/>
+                <w:lang w:eastAsia="es-PE"/>
+                <w14:ligatures w14:val="none"/>
+              </w:rPr>
+              <w:t>"representante_legal"</w:t>
+            </w:r>
+            <w:r>
+              <w:rPr>
+                <w:rFonts w:ascii="Courier New" w:eastAsia="Times New Roman" w:hAnsi="Courier New" w:cs="Courier New"/>
+                <w:color w:val="DCDCDC"/>
+                <w:kern w:val="0"/>
+                <w:sz w:val="18"/>
+                <w:szCs w:val="18"/>
+                <w:lang w:eastAsia="es-PE"/>
+                <w14:ligatures w14:val="none"/>
+              </w:rPr>
+              <w:t>:</w:t>
+            </w:r>
+            <w:r>
+              <w:rPr>
+                <w:rFonts w:ascii="Courier New" w:eastAsia="Times New Roman" w:hAnsi="Courier New" w:cs="Courier New"/>
+                <w:color w:val="F8F8F2"/>
+                <w:kern w:val="0"/>
+                <w:sz w:val="18"/>
+                <w:szCs w:val="18"/>
+                <w:lang w:eastAsia="es-PE"/>
+                <w14:ligatures w14:val="none"/>
+              </w:rPr>
+              <w:t xml:space="preserve"> </w:t>
+            </w:r>
+            <w:r>
+              <w:rPr>
+                <w:rFonts w:ascii="Courier New" w:eastAsia="Times New Roman" w:hAnsi="Courier New" w:cs="Courier New"/>
+                <w:color w:val="CE9178"/>
+                <w:kern w:val="0"/>
+                <w:sz w:val="18"/>
+                <w:szCs w:val="18"/>
+                <w:lang w:eastAsia="es-PE"/>
+                <w14:ligatures w14:val="none"/>
+              </w:rPr>
+              <w:t>Daniel Vargas</w:t>
+            </w:r>
+            <w:r>
+              <w:rPr>
+                <w:rFonts w:ascii="Courier New" w:eastAsia="Times New Roman" w:hAnsi="Courier New" w:cs="Courier New"/>
+                <w:color w:val="DCDCDC"/>
+                <w:kern w:val="0"/>
+                <w:sz w:val="18"/>
+                <w:szCs w:val="18"/>
+                <w:lang w:eastAsia="es-PE"/>
+                <w14:ligatures w14:val="none"/>
+              </w:rPr>
+              <w:t>,</w:t>
+            </w:r>
+          </w:p>
+          <w:p>
+            <w:pPr>
+              <w:pStyle w:val="Prrafodelista"/>
+              <w:numPr>
+                <w:ilvl w:val="0"/>
+                <w:numId w:val="1"/>
+              </w:numPr>
+              <w:shd w:val="clear" w:color="auto" w:fill="212121"/>
+              <w:spacing w:after="0" w:line="270" w:lineRule="atLeast"/>
+              <w:rPr>
+                <w:rFonts w:ascii="Courier New" w:eastAsia="Times New Roman" w:hAnsi="Courier New" w:cs="Courier New"/>
+                <w:color w:val="F8F8F2"/>
+                <w:kern w:val="0"/>
+                <w:sz w:val="18"/>
+                <w:szCs w:val="18"/>
+                <w:lang w:eastAsia="es-PE"/>
+                <w14:ligatures w14:val="none"/>
+              </w:rPr>
+            </w:pPr>
+            <w:r>
+              <w:rPr>
+                <w:rFonts w:ascii="Courier New" w:eastAsia="Times New Roman" w:hAnsi="Courier New" w:cs="Courier New"/>
+                <w:color w:val="F8F8F2"/>
+                <w:kern w:val="0"/>
+                <w:sz w:val="18"/>
+                <w:szCs w:val="18"/>
+                <w:lang w:eastAsia="es-PE"/>
+                <w14:ligatures w14:val="none"/>
+              </w:rPr>
+              <w:t xml:space="preserve">        </w:t>
+            </w:r>
+            <w:r>
+              <w:rPr>
+                <w:rFonts w:ascii="Courier New" w:eastAsia="Times New Roman" w:hAnsi="Courier New" w:cs="Courier New"/>
+                <w:color w:val="9CDCFE"/>
+                <w:kern w:val="0"/>
+                <w:sz w:val="18"/>
+                <w:szCs w:val="18"/>
+                <w:lang w:eastAsia="es-PE"/>
+                <w14:ligatures w14:val="none"/>
+              </w:rPr>
+              <w:t>"tipo_de_proveedor"</w:t>
+            </w:r>
+            <w:r>
+              <w:rPr>
+                <w:rFonts w:ascii="Courier New" w:eastAsia="Times New Roman" w:hAnsi="Courier New" w:cs="Courier New"/>
+                <w:color w:val="DCDCDC"/>
+                <w:kern w:val="0"/>
+                <w:sz w:val="18"/>
+                <w:szCs w:val="18"/>
+                <w:lang w:eastAsia="es-PE"/>
+                <w14:ligatures w14:val="none"/>
+              </w:rPr>
+              <w:t>:</w:t>
+            </w:r>
+            <w:r>
+              <w:rPr>
+                <w:rFonts w:ascii="Courier New" w:eastAsia="Times New Roman" w:hAnsi="Courier New" w:cs="Courier New"/>
+                <w:color w:val="CE9178"/>
+                <w:kern w:val="0"/>
+                <w:sz w:val="18"/>
+                <w:szCs w:val="18"/>
+                <w:lang w:eastAsia="es-PE"/>
+                <w14:ligatures w14:val="none"/>
+              </w:rPr>
+              <w:t xml:space="preserve"> Nacional</w:t>
+            </w:r>
+            <w:r>
+              <w:rPr>
+                <w:rFonts w:ascii="Courier New" w:eastAsia="Times New Roman" w:hAnsi="Courier New" w:cs="Courier New"/>
+                <w:color w:val="DCDCDC"/>
+                <w:kern w:val="0"/>
+                <w:sz w:val="18"/>
+                <w:szCs w:val="18"/>
+                <w:lang w:eastAsia="es-PE"/>
+                <w14:ligatures w14:val="none"/>
+              </w:rPr>
+              <w:t>,</w:t>
+            </w:r>
+          </w:p>
+          <w:p>
+            <w:pPr>
+              <w:pStyle w:val="Prrafodelista"/>
+              <w:numPr>
+                <w:ilvl w:val="0"/>
+                <w:numId w:val="1"/>
+              </w:numPr>
+              <w:shd w:val="clear" w:color="auto" w:fill="212121"/>
+              <w:spacing w:after="0" w:line="270" w:lineRule="atLeast"/>
+              <w:rPr>
+                <w:rFonts w:ascii="Courier New" w:eastAsia="Times New Roman" w:hAnsi="Courier New" w:cs="Courier New"/>
+                <w:color w:val="F8F8F2"/>
+                <w:kern w:val="0"/>
+                <w:sz w:val="18"/>
+                <w:szCs w:val="18"/>
+                <w:lang w:eastAsia="es-PE"/>
+                <w14:ligatures w14:val="none"/>
+              </w:rPr>
+            </w:pPr>
+            <w:r>
+              <w:rPr>
+                <w:rFonts w:ascii="Courier New" w:eastAsia="Times New Roman" w:hAnsi="Courier New" w:cs="Courier New"/>
+                <w:color w:val="F8F8F2"/>
+                <w:kern w:val="0"/>
+                <w:sz w:val="18"/>
+                <w:szCs w:val="18"/>
+                <w:lang w:eastAsia="es-PE"/>
+                <w14:ligatures w14:val="none"/>
+              </w:rPr>
+              <w:t xml:space="preserve">        </w:t>
+            </w:r>
+            <w:r>
+              <w:rPr>
+                <w:rFonts w:ascii="Courier New" w:eastAsia="Times New Roman" w:hAnsi="Courier New" w:cs="Courier New"/>
+                <w:color w:val="9CDCFE"/>
+                <w:kern w:val="0"/>
+                <w:sz w:val="18"/>
+                <w:szCs w:val="18"/>
+                <w:lang w:eastAsia="es-PE"/>
+                <w14:ligatures w14:val="none"/>
+              </w:rPr>
+              <w:t>"categoria"</w:t>
+            </w:r>
+            <w:r>
+              <w:rPr>
+                <w:rFonts w:ascii="Courier New" w:eastAsia="Times New Roman" w:hAnsi="Courier New" w:cs="Courier New"/>
+                <w:color w:val="DCDCDC"/>
+                <w:kern w:val="0"/>
+                <w:sz w:val="18"/>
+                <w:szCs w:val="18"/>
+                <w:lang w:eastAsia="es-PE"/>
+                <w14:ligatures w14:val="none"/>
+              </w:rPr>
+              <w:t>:</w:t>
+            </w:r>
+            <w:r>
+              <w:rPr>
+                <w:rFonts w:ascii="Courier New" w:eastAsia="Times New Roman" w:hAnsi="Courier New" w:cs="Courier New"/>
+                <w:color w:val="F8F8F2"/>
+                <w:kern w:val="0"/>
+                <w:sz w:val="18"/>
+                <w:szCs w:val="18"/>
+                <w:lang w:eastAsia="es-PE"/>
+                <w14:ligatures w14:val="none"/>
+              </w:rPr>
+              <w:t xml:space="preserve"> </w:t>
+            </w:r>
+            <w:r>
+              <w:rPr>
+                <w:rFonts w:ascii="Courier New" w:eastAsia="Times New Roman" w:hAnsi="Courier New" w:cs="Courier New"/>
+                <w:color w:val="CE9178"/>
+                <w:kern w:val="0"/>
+                <w:sz w:val="18"/>
+                <w:szCs w:val="18"/>
+                <w:lang w:eastAsia="es-PE"/>
+                <w14:ligatures w14:val="none"/>
+              </w:rPr>
+              <w:t>Servicios</w:t>
+            </w:r>
+            <w:r>
+              <w:rPr>
+                <w:rFonts w:ascii="Courier New" w:eastAsia="Times New Roman" w:hAnsi="Courier New" w:cs="Courier New"/>
+                <w:color w:val="DCDCDC"/>
+                <w:kern w:val="0"/>
+                <w:sz w:val="18"/>
+                <w:szCs w:val="18"/>
+                <w:lang w:eastAsia="es-PE"/>
+                <w14:ligatures w14:val="none"/>
+              </w:rPr>
+              <w:t>,</w:t>
+            </w:r>
+          </w:p>
+          <w:p>
+            <w:pPr>
+              <w:pStyle w:val="Prrafodelista"/>
+              <w:numPr>
+                <w:ilvl w:val="0"/>
+                <w:numId w:val="1"/>
+              </w:numPr>
+              <w:shd w:val="clear" w:color="auto" w:fill="212121"/>
+              <w:spacing w:after="0" w:line="270" w:lineRule="atLeast"/>
+              <w:rPr>
+                <w:rFonts w:ascii="Courier New" w:eastAsia="Times New Roman" w:hAnsi="Courier New" w:cs="Courier New"/>
+                <w:color w:val="F8F8F2"/>
+                <w:kern w:val="0"/>
+                <w:sz w:val="18"/>
+                <w:szCs w:val="18"/>
+                <w:lang w:eastAsia="es-PE"/>
+                <w14:ligatures w14:val="none"/>
+              </w:rPr>
+            </w:pPr>
+            <w:r>
+              <w:rPr>
+                <w:rFonts w:ascii="Courier New" w:eastAsia="Times New Roman" w:hAnsi="Courier New" w:cs="Courier New"/>
+                <w:color w:val="F8F8F2"/>
+                <w:kern w:val="0"/>
+                <w:sz w:val="18"/>
+                <w:szCs w:val="18"/>
+                <w:lang w:eastAsia="es-PE"/>
+                <w14:ligatures w14:val="none"/>
+              </w:rPr>
+              <w:t xml:space="preserve">        </w:t>
+            </w:r>
+            <w:r>
+              <w:rPr>
+                <w:rFonts w:ascii="Courier New" w:eastAsia="Times New Roman" w:hAnsi="Courier New" w:cs="Courier New"/>
+                <w:color w:val="9CDCFE"/>
+                <w:kern w:val="0"/>
+                <w:sz w:val="18"/>
+                <w:szCs w:val="18"/>
+                <w:lang w:eastAsia="es-PE"/>
+                <w14:ligatures w14:val="none"/>
+              </w:rPr>
+              <w:t>"facturacion_dolares"</w:t>
+            </w:r>
+            <w:r>
+              <w:rPr>
+                <w:rFonts w:ascii="Courier New" w:eastAsia="Times New Roman" w:hAnsi="Courier New" w:cs="Courier New"/>
+                <w:color w:val="DCDCDC"/>
+                <w:kern w:val="0"/>
+                <w:sz w:val="18"/>
+                <w:szCs w:val="18"/>
+                <w:lang w:eastAsia="es-PE"/>
+                <w14:ligatures w14:val="none"/>
+              </w:rPr>
+              <w:t>:</w:t>
+            </w:r>
+            <w:r>
+              <w:rPr>
+                <w:rFonts w:ascii="Courier New" w:eastAsia="Times New Roman" w:hAnsi="Courier New" w:cs="Courier New"/>
+                <w:color w:val="F8F8F2"/>
+                <w:kern w:val="0"/>
+                <w:sz w:val="18"/>
+                <w:szCs w:val="18"/>
+                <w:lang w:eastAsia="es-PE"/>
+                <w14:ligatures w14:val="none"/>
+              </w:rPr>
+              <w:t xml:space="preserve"> </w:t>
+            </w:r>
+            <w:r>
+              <w:rPr>
+                <w:rFonts w:ascii="Courier New" w:eastAsia="Times New Roman" w:hAnsi="Courier New" w:cs="Courier New"/>
+                <w:color w:val="CE9178"/>
+                <w:kern w:val="0"/>
+                <w:sz w:val="18"/>
+                <w:szCs w:val="18"/>
+                <w:lang w:eastAsia="es-PE"/>
+                <w14:ligatures w14:val="none"/>
+              </w:rPr>
+              <w:t>20.000</w:t>
+            </w:r>
+            <w:r>
+              <w:rPr>
+                <w:rFonts w:ascii="Courier New" w:eastAsia="Times New Roman" w:hAnsi="Courier New" w:cs="Courier New"/>
+                <w:color w:val="DCDCDC"/>
+                <w:kern w:val="0"/>
+                <w:sz w:val="18"/>
+                <w:szCs w:val="18"/>
+                <w:lang w:eastAsia="es-PE"/>
+                <w14:ligatures w14:val="none"/>
+              </w:rPr>
+              <w:t>,</w:t>
+            </w:r>
+          </w:p>
+          <w:p>
+            <w:pPr>
+              <w:pStyle w:val="Prrafodelista"/>
+              <w:numPr>
+                <w:ilvl w:val="0"/>
+                <w:numId w:val="1"/>
+              </w:numPr>
+              <w:shd w:val="clear" w:color="auto" w:fill="212121"/>
+              <w:spacing w:after="0" w:line="270" w:lineRule="atLeast"/>
+              <w:rPr>
+                <w:rFonts w:ascii="Courier New" w:eastAsia="Times New Roman" w:hAnsi="Courier New" w:cs="Courier New"/>
+                <w:color w:val="F8F8F2"/>
+                <w:kern w:val="0"/>
+                <w:sz w:val="18"/>
+                <w:szCs w:val="18"/>
+                <w:lang w:eastAsia="es-PE"/>
+                <w14:ligatures w14:val="none"/>
+              </w:rPr>
+            </w:pPr>
+            <w:r>
+              <w:rPr>
+                <w:rFonts w:ascii="Courier New" w:eastAsia="Times New Roman" w:hAnsi="Courier New" w:cs="Courier New"/>
+                <w:color w:val="F8F8F2"/>
+                <w:kern w:val="0"/>
+                <w:sz w:val="18"/>
+                <w:szCs w:val="18"/>
+                <w:lang w:eastAsia="es-PE"/>
+                <w14:ligatures w14:val="none"/>
+              </w:rPr>
+              <w:t xml:space="preserve">        </w:t>
+            </w:r>
+            <w:r>
+              <w:rPr>
+                <w:rFonts w:ascii="Courier New" w:eastAsia="Times New Roman" w:hAnsi="Courier New" w:cs="Courier New"/>
+                <w:color w:val="9CDCFE"/>
+                <w:kern w:val="0"/>
+                <w:sz w:val="18"/>
+                <w:szCs w:val="18"/>
+                <w:lang w:eastAsia="es-PE"/>
+                <w14:ligatures w14:val="none"/>
+              </w:rPr>
+              <w:t>"fecha_registro"</w:t>
+            </w:r>
+            <w:r>
+              <w:rPr>
+                <w:rFonts w:ascii="Courier New" w:eastAsia="Times New Roman" w:hAnsi="Courier New" w:cs="Courier New"/>
+                <w:color w:val="DCDCDC"/>
+                <w:kern w:val="0"/>
+                <w:sz w:val="18"/>
+                <w:szCs w:val="18"/>
+                <w:lang w:eastAsia="es-PE"/>
+                <w14:ligatures w14:val="none"/>
+              </w:rPr>
+              <w:t>:</w:t>
+            </w:r>
+            <w:r>
+              <w:rPr>
+                <w:rFonts w:ascii="Courier New" w:eastAsia="Times New Roman" w:hAnsi="Courier New" w:cs="Courier New"/>
+                <w:color w:val="F8F8F2"/>
+                <w:kern w:val="0"/>
+                <w:sz w:val="18"/>
+                <w:szCs w:val="18"/>
+                <w:lang w:eastAsia="es-PE"/>
+                <w14:ligatures w14:val="none"/>
+              </w:rPr>
+              <w:t xml:space="preserve"> </w:t>
+            </w:r>
+            <w:r>
+              <w:rPr>
+                <w:rFonts w:ascii="Courier New" w:eastAsia="Times New Roman" w:hAnsi="Courier New" w:cs="Courier New"/>
+                <w:color w:val="CE9178"/>
+                <w:kern w:val="0"/>
+                <w:sz w:val="18"/>
+                <w:szCs w:val="18"/>
+                <w:lang w:eastAsia="es-PE"/>
+                <w14:ligatures w14:val="none"/>
+              </w:rPr>
+              <w:t>null</w:t>
+            </w:r>
+            <w:r>
+              <w:rPr>
+                <w:rFonts w:ascii="Courier New" w:eastAsia="Times New Roman" w:hAnsi="Courier New" w:cs="Courier New"/>
+                <w:color w:val="DCDCDC"/>
+                <w:kern w:val="0"/>
+                <w:sz w:val="18"/>
+                <w:szCs w:val="18"/>
+                <w:lang w:eastAsia="es-PE"/>
+                <w14:ligatures w14:val="none"/>
+              </w:rPr>
+              <w:t>,</w:t>
+            </w:r>
+          </w:p>
+          <w:p>
+            <w:pPr>
+              <w:pStyle w:val="Prrafodelista"/>
+              <w:numPr>
+                <w:ilvl w:val="0"/>
+                <w:numId w:val="1"/>
+              </w:numPr>
+              <w:shd w:val="clear" w:color="auto" w:fill="212121"/>
+              <w:spacing w:after="0" w:line="270" w:lineRule="atLeast"/>
+              <w:rPr>
+                <w:rFonts w:ascii="Courier New" w:eastAsia="Times New Roman" w:hAnsi="Courier New" w:cs="Courier New"/>
+                <w:color w:val="F8F8F2"/>
+                <w:kern w:val="0"/>
+                <w:sz w:val="18"/>
+                <w:szCs w:val="18"/>
+                <w:lang w:eastAsia="es-PE"/>
+                <w14:ligatures w14:val="none"/>
+              </w:rPr>
+            </w:pPr>
+            <w:r>
+              <w:rPr>
+                <w:rFonts w:ascii="Courier New" w:eastAsia="Times New Roman" w:hAnsi="Courier New" w:cs="Courier New"/>
+                <w:color w:val="F8F8F2"/>
+                <w:kern w:val="0"/>
+                <w:sz w:val="18"/>
+                <w:szCs w:val="18"/>
+                <w:lang w:eastAsia="es-PE"/>
+                <w14:ligatures w14:val="none"/>
+              </w:rPr>
+              <w:t xml:space="preserve">        </w:t>
+            </w:r>
+            <w:r>
+              <w:rPr>
+                <w:rFonts w:ascii="Courier New" w:eastAsia="Times New Roman" w:hAnsi="Courier New" w:cs="Courier New"/>
+                <w:color w:val="9CDCFE"/>
+                <w:kern w:val="0"/>
+                <w:sz w:val="18"/>
+                <w:szCs w:val="18"/>
+                <w:lang w:eastAsia="es-PE"/>
+                <w14:ligatures w14:val="none"/>
+              </w:rPr>
+              <w:t>"ultima_actualizacion"</w:t>
+            </w:r>
+            <w:r>
+              <w:rPr>
+                <w:rFonts w:ascii="Courier New" w:eastAsia="Times New Roman" w:hAnsi="Courier New" w:cs="Courier New"/>
+                <w:color w:val="DCDCDC"/>
+                <w:kern w:val="0"/>
+                <w:sz w:val="18"/>
+                <w:szCs w:val="18"/>
+                <w:lang w:eastAsia="es-PE"/>
+                <w14:ligatures w14:val="none"/>
+              </w:rPr>
+              <w:t>:</w:t>
+            </w:r>
+            <w:r>
+              <w:rPr>
+                <w:rFonts w:ascii="Courier New" w:eastAsia="Times New Roman" w:hAnsi="Courier New" w:cs="Courier New"/>
+                <w:color w:val="F8F8F2"/>
+                <w:kern w:val="0"/>
+                <w:sz w:val="18"/>
+                <w:szCs w:val="18"/>
+                <w:lang w:eastAsia="es-PE"/>
+                <w14:ligatures w14:val="none"/>
+              </w:rPr>
+              <w:t xml:space="preserve"> </w:t>
+            </w:r>
+            <w:r>
+              <w:rPr>
+                <w:rFonts w:ascii="Courier New" w:eastAsia="Times New Roman" w:hAnsi="Courier New" w:cs="Courier New"/>
+                <w:color w:val="CE9178"/>
+                <w:kern w:val="0"/>
+                <w:sz w:val="18"/>
+                <w:szCs w:val="18"/>
+                <w:lang w:eastAsia="es-PE"/>
+                <w14:ligatures w14:val="none"/>
+              </w:rPr>
+              <w:t>null</w:t>
+            </w:r>
+            <w:r>
+              <w:rPr>
+                <w:rFonts w:ascii="Courier New" w:eastAsia="Times New Roman" w:hAnsi="Courier New" w:cs="Courier New"/>
+                <w:color w:val="DCDCDC"/>
+                <w:kern w:val="0"/>
+                <w:sz w:val="18"/>
+                <w:szCs w:val="18"/>
+                <w:lang w:eastAsia="es-PE"/>
+                <w14:ligatures w14:val="none"/>
+              </w:rPr>
+              <w:t>,</w:t>
+            </w:r>
+          </w:p>
+          <w:p>
+            <w:pPr>
+              <w:pStyle w:val="Prrafodelista"/>
+              <w:numPr>
+                <w:ilvl w:val="0"/>
+                <w:numId w:val="1"/>
+              </w:numPr>
+              <w:shd w:val="clear" w:color="auto" w:fill="212121"/>
+              <w:spacing w:after="0" w:line="270" w:lineRule="atLeast"/>
+              <w:rPr>
+                <w:rFonts w:ascii="Courier New" w:eastAsia="Times New Roman" w:hAnsi="Courier New" w:cs="Courier New"/>
+                <w:color w:val="F8F8F2"/>
+                <w:kern w:val="0"/>
+                <w:sz w:val="18"/>
+                <w:szCs w:val="18"/>
+                <w:lang w:eastAsia="es-PE"/>
+                <w14:ligatures w14:val="none"/>
+              </w:rPr>
+            </w:pPr>
+            <w:r>
+              <w:rPr>
+                <w:rFonts w:ascii="Courier New" w:eastAsia="Times New Roman" w:hAnsi="Courier New" w:cs="Courier New"/>
+                <w:color w:val="F8F8F2"/>
+                <w:kern w:val="0"/>
+                <w:sz w:val="18"/>
+                <w:szCs w:val="18"/>
+                <w:lang w:eastAsia="es-PE"/>
+                <w14:ligatures w14:val="none"/>
+              </w:rPr>
+              <w:t xml:space="preserve">        </w:t>
+            </w:r>
+            <w:r>
+              <w:rPr>
+                <w:rFonts w:ascii="Courier New" w:eastAsia="Times New Roman" w:hAnsi="Courier New" w:cs="Courier New"/>
+                <w:color w:val="9CDCFE"/>
+                <w:kern w:val="0"/>
+                <w:sz w:val="18"/>
+                <w:szCs w:val="18"/>
+                <w:lang w:eastAsia="es-PE"/>
+                <w14:ligatures w14:val="none"/>
+              </w:rPr>
+              <w:t>"estado"</w:t>
+            </w:r>
+            <w:r>
+              <w:rPr>
+                <w:rFonts w:ascii="Courier New" w:eastAsia="Times New Roman" w:hAnsi="Courier New" w:cs="Courier New"/>
+                <w:color w:val="DCDCDC"/>
+                <w:kern w:val="0"/>
+                <w:sz w:val="18"/>
+                <w:szCs w:val="18"/>
+                <w:lang w:eastAsia="es-PE"/>
+                <w14:ligatures w14:val="none"/>
+              </w:rPr>
+              <w:t>:</w:t>
+            </w:r>
+            <w:r>
+              <w:rPr>
+                <w:rFonts w:ascii="Courier New" w:eastAsia="Times New Roman" w:hAnsi="Courier New" w:cs="Courier New"/>
+                <w:color w:val="F8F8F2"/>
+                <w:kern w:val="0"/>
+                <w:sz w:val="18"/>
+                <w:szCs w:val="18"/>
+                <w:lang w:eastAsia="es-PE"/>
+                <w14:ligatures w14:val="none"/>
+              </w:rPr>
+              <w:t xml:space="preserve"> </w:t>
+            </w:r>
+            <w:r>
+              <w:rPr>
+                <w:rFonts w:ascii="Courier New" w:eastAsia="Times New Roman" w:hAnsi="Courier New" w:cs="Courier New"/>
+                <w:color w:val="CE9178"/>
+                <w:kern w:val="0"/>
+                <w:sz w:val="18"/>
+                <w:szCs w:val="18"/>
+                <w:lang w:eastAsia="es-PE"/>
+                <w14:ligatures w14:val="none"/>
+              </w:rPr>
+              <w:t>1</w:t>
+            </w:r>
+          </w:p>
+          <w:p>
+            <w:pPr>
+              <w:pStyle w:val="Prrafodelista"/>
+              <w:numPr>
+                <w:ilvl w:val="0"/>
+                <w:numId w:val="1"/>
+              </w:numPr>
+              <w:shd w:val="clear" w:color="auto" w:fill="212121"/>
+              <w:spacing w:after="0" w:line="270" w:lineRule="atLeast"/>
+              <w:rPr>
+                <w:rFonts w:ascii="Courier New" w:eastAsia="Times New Roman" w:hAnsi="Courier New" w:cs="Courier New"/>
+                <w:color w:val="F8F8F2"/>
+                <w:kern w:val="0"/>
+                <w:sz w:val="18"/>
+                <w:szCs w:val="18"/>
+                <w:lang w:eastAsia="es-PE"/>
+                <w14:ligatures w14:val="none"/>
+              </w:rPr>
+            </w:pPr>
+            <w:r>
+              <w:rPr>
+                <w:rFonts w:ascii="Courier New" w:eastAsia="Times New Roman" w:hAnsi="Courier New" w:cs="Courier New"/>
+                <w:color w:val="F8F8F2"/>
+                <w:kern w:val="0"/>
+                <w:sz w:val="18"/>
+                <w:szCs w:val="18"/>
+                <w:lang w:eastAsia="es-PE"/>
+                <w14:ligatures w14:val="none"/>
+              </w:rPr>
+              <w:t xml:space="preserve">    </w:t>
+            </w:r>
+            <w:r>
+              <w:rPr>
+                <w:rFonts w:ascii="Courier New" w:eastAsia="Times New Roman" w:hAnsi="Courier New" w:cs="Courier New"/>
+                <w:color w:val="DCDCDC"/>
+                <w:kern w:val="0"/>
+                <w:sz w:val="18"/>
+                <w:szCs w:val="18"/>
+                <w:lang w:eastAsia="es-PE"/>
+                <w14:ligatures w14:val="none"/>
+              </w:rPr>
+              <w:t>}</w:t>
+            </w:r>
+          </w:p>
+          <w:p>
+            <w:pPr>
+              <w:pStyle w:val="Prrafodelista"/>
+              <w:numPr>
+                <w:ilvl w:val="0"/>
+                <w:numId w:val="1"/>
+              </w:numPr>
+              <w:shd w:val="clear" w:color="auto" w:fill="212121"/>
+              <w:spacing w:after="0" w:line="270" w:lineRule="atLeast"/>
+              <w:rPr>
+                <w:rFonts w:ascii="Courier New" w:eastAsia="Times New Roman" w:hAnsi="Courier New" w:cs="Courier New"/>
+                <w:color w:val="F8F8F2"/>
+                <w:kern w:val="0"/>
+                <w:sz w:val="18"/>
+                <w:szCs w:val="18"/>
+                <w:lang w:eastAsia="es-PE"/>
+                <w14:ligatures w14:val="none"/>
+              </w:rPr>
+            </w:pPr>
+            <w:r>
+              <w:rPr>
+                <w:rFonts w:ascii="Courier New" w:eastAsia="Times New Roman" w:hAnsi="Courier New" w:cs="Courier New"/>
+                <w:color w:val="DCDCDC"/>
+                <w:kern w:val="0"/>
+                <w:sz w:val="18"/>
+                <w:szCs w:val="18"/>
+                <w:lang w:eastAsia="es-PE"/>
+                <w14:ligatures w14:val="none"/>
+              </w:rPr>
+              <w:t>]</w:t>
+            </w:r>
+          </w:p>
+          <w:p>
+            <w:pPr>
+              <w:pStyle w:val="Prrafodelista"/>
+              <w:widowControl w:val="0"/>
+              <w:numPr>
+                <w:ilvl w:val="0"/>
+                <w:numId w:val="1"/>
+              </w:numPr>
               <w:spacing w:line="240" w:lineRule="auto"/>
               <w:rPr>
                 <w:rFonts w:ascii="Source Code Pro" w:eastAsia="Source Code Pro" w:hAnsi="Source Code Pro" w:cs="Source Code Pro"/>
@@ -1455,15 +1913,6 @@
                 <w:szCs w:val="26"/>
               </w:rPr>
             </w:pPr>
-            <w:r>
-              <w:rPr>
-                <w:rFonts w:ascii="Source Code Pro" w:eastAsia="Source Code Pro" w:hAnsi="Source Code Pro" w:cs="Source Code Pro"/>
-                <w:i/>
-                <w:sz w:val="20"/>
-                <w:szCs w:val="20"/>
-              </w:rPr>
-              <w:t xml:space="preserve">    },</w:t>
-            </w:r>
           </w:p>
         </w:tc>
       </w:tr>
@@ -1743,14 +2192,12 @@
                 <w:rFonts w:ascii="Source Code Pro" w:eastAsia="Source Code Pro" w:hAnsi="Source Code Pro" w:cs="Source Code Pro"/>
               </w:rPr>
             </w:pPr>
-            <w:proofErr w:type="spellStart"/>
             <w:r>
               <w:rPr>
                 <w:rFonts w:ascii="Source Code Pro" w:eastAsia="Source Code Pro" w:hAnsi="Source Code Pro" w:cs="Source Code Pro"/>
               </w:rPr>
               <w:t>productName</w:t>
             </w:r>
-            <w:proofErr w:type="spellEnd"/>
           </w:p>
         </w:tc>
         <w:tc>
@@ -1838,14 +2285,12 @@
                 <w:rFonts w:ascii="Source Code Pro" w:eastAsia="Source Code Pro" w:hAnsi="Source Code Pro" w:cs="Source Code Pro"/>
               </w:rPr>
             </w:pPr>
-            <w:proofErr w:type="spellStart"/>
             <w:r>
               <w:rPr>
                 <w:rFonts w:ascii="Source Code Pro" w:eastAsia="Source Code Pro" w:hAnsi="Source Code Pro" w:cs="Source Code Pro"/>
               </w:rPr>
               <w:t>nombre_comercial</w:t>
             </w:r>
-            <w:proofErr w:type="spellEnd"/>
           </w:p>
         </w:tc>
         <w:tc>
@@ -1937,6 +2382,7 @@
               <w:rPr>
                 <w:rFonts w:ascii="Source Code Pro" w:eastAsia="Source Code Pro" w:hAnsi="Source Code Pro" w:cs="Source Code Pro"/>
               </w:rPr>
+              <w:lastRenderedPageBreak/>
               <w:t>ruc</w:t>
             </w:r>
           </w:p>
@@ -2026,14 +2472,12 @@
                 <w:rFonts w:ascii="Source Code Pro" w:eastAsia="Source Code Pro" w:hAnsi="Source Code Pro" w:cs="Source Code Pro"/>
               </w:rPr>
             </w:pPr>
-            <w:proofErr w:type="spellStart"/>
             <w:r>
               <w:rPr>
                 <w:rFonts w:ascii="Source Code Pro" w:eastAsia="Source Code Pro" w:hAnsi="Source Code Pro" w:cs="Source Code Pro"/>
               </w:rPr>
               <w:t>telefono</w:t>
             </w:r>
-            <w:proofErr w:type="spellEnd"/>
           </w:p>
         </w:tc>
         <w:tc>
@@ -2304,14 +2748,12 @@
                 <w:rFonts w:ascii="Source Code Pro" w:eastAsia="Source Code Pro" w:hAnsi="Source Code Pro" w:cs="Source Code Pro"/>
               </w:rPr>
             </w:pPr>
-            <w:proofErr w:type="spellStart"/>
             <w:r>
               <w:rPr>
                 <w:rFonts w:ascii="Source Code Pro" w:eastAsia="Source Code Pro" w:hAnsi="Source Code Pro" w:cs="Source Code Pro"/>
               </w:rPr>
               <w:t>direccion</w:t>
             </w:r>
-            <w:proofErr w:type="spellEnd"/>
           </w:p>
         </w:tc>
         <w:tc>
@@ -2396,14 +2838,12 @@
                 <w:rFonts w:ascii="Source Code Pro" w:eastAsia="Source Code Pro" w:hAnsi="Source Code Pro" w:cs="Source Code Pro"/>
               </w:rPr>
             </w:pPr>
-            <w:proofErr w:type="spellStart"/>
             <w:r>
               <w:rPr>
                 <w:rFonts w:ascii="Source Code Pro" w:eastAsia="Source Code Pro" w:hAnsi="Source Code Pro" w:cs="Source Code Pro"/>
               </w:rPr>
               <w:t>pais</w:t>
             </w:r>
-            <w:proofErr w:type="spellEnd"/>
           </w:p>
         </w:tc>
         <w:tc>
@@ -2488,14 +2928,12 @@
                 <w:rFonts w:ascii="Source Code Pro" w:eastAsia="Source Code Pro" w:hAnsi="Source Code Pro" w:cs="Source Code Pro"/>
               </w:rPr>
             </w:pPr>
-            <w:proofErr w:type="spellStart"/>
             <w:r>
               <w:rPr>
                 <w:rFonts w:ascii="Source Code Pro" w:eastAsia="Source Code Pro" w:hAnsi="Source Code Pro" w:cs="Source Code Pro"/>
               </w:rPr>
               <w:t>representante_legal</w:t>
             </w:r>
-            <w:proofErr w:type="spellEnd"/>
           </w:p>
         </w:tc>
         <w:tc>
@@ -2583,14 +3021,12 @@
                 <w:rFonts w:ascii="Source Code Pro" w:eastAsia="Source Code Pro" w:hAnsi="Source Code Pro" w:cs="Source Code Pro"/>
               </w:rPr>
             </w:pPr>
-            <w:proofErr w:type="spellStart"/>
             <w:r>
               <w:rPr>
                 <w:rFonts w:ascii="Source Code Pro" w:eastAsia="Source Code Pro" w:hAnsi="Source Code Pro" w:cs="Source Code Pro"/>
               </w:rPr>
               <w:t>categoria</w:t>
             </w:r>
-            <w:proofErr w:type="spellEnd"/>
           </w:p>
         </w:tc>
         <w:tc>
@@ -2661,14 +3097,12 @@
                 <w:rFonts w:ascii="Source Code Pro" w:eastAsia="Source Code Pro" w:hAnsi="Source Code Pro" w:cs="Source Code Pro"/>
               </w:rPr>
             </w:pPr>
-            <w:proofErr w:type="spellStart"/>
             <w:r>
               <w:rPr>
                 <w:rFonts w:ascii="Source Code Pro" w:eastAsia="Source Code Pro" w:hAnsi="Source Code Pro" w:cs="Source Code Pro"/>
               </w:rPr>
               <w:t>facturación_dolares</w:t>
             </w:r>
-            <w:proofErr w:type="spellEnd"/>
           </w:p>
         </w:tc>
         <w:tc>
@@ -2756,14 +3190,12 @@
                 <w:rFonts w:ascii="Source Code Pro" w:eastAsia="Source Code Pro" w:hAnsi="Source Code Pro" w:cs="Source Code Pro"/>
               </w:rPr>
             </w:pPr>
-            <w:proofErr w:type="spellStart"/>
             <w:r>
               <w:rPr>
                 <w:rFonts w:ascii="Source Code Pro" w:eastAsia="Source Code Pro" w:hAnsi="Source Code Pro" w:cs="Source Code Pro"/>
               </w:rPr>
               <w:t>fecha_registro</w:t>
             </w:r>
-            <w:proofErr w:type="spellEnd"/>
           </w:p>
         </w:tc>
         <w:tc>
@@ -2790,11 +3222,9 @@
               <w:spacing w:line="240" w:lineRule="auto"/>
               <w:jc w:val="center"/>
             </w:pPr>
-            <w:proofErr w:type="spellStart"/>
             <w:r>
               <w:t>LocalTime</w:t>
             </w:r>
-            <w:proofErr w:type="spellEnd"/>
           </w:p>
         </w:tc>
         <w:tc>
@@ -2850,14 +3280,12 @@
                 <w:rFonts w:ascii="Source Code Pro" w:eastAsia="Source Code Pro" w:hAnsi="Source Code Pro" w:cs="Source Code Pro"/>
               </w:rPr>
             </w:pPr>
-            <w:proofErr w:type="spellStart"/>
             <w:r>
               <w:rPr>
                 <w:rFonts w:ascii="Source Code Pro" w:eastAsia="Source Code Pro" w:hAnsi="Source Code Pro" w:cs="Source Code Pro"/>
               </w:rPr>
               <w:t>fecha_actualizacion</w:t>
             </w:r>
-            <w:proofErr w:type="spellEnd"/>
           </w:p>
         </w:tc>
         <w:tc>
@@ -2884,11 +3312,9 @@
               <w:spacing w:line="240" w:lineRule="auto"/>
               <w:jc w:val="center"/>
             </w:pPr>
-            <w:proofErr w:type="spellStart"/>
             <w:r>
               <w:t>LocalTime</w:t>
             </w:r>
-            <w:proofErr w:type="spellEnd"/>
           </w:p>
         </w:tc>
         <w:tc>
@@ -2979,11 +3405,9 @@
               <w:spacing w:line="240" w:lineRule="auto"/>
               <w:jc w:val="center"/>
             </w:pPr>
-            <w:proofErr w:type="spellStart"/>
             <w:r>
               <w:t>boolean</w:t>
             </w:r>
-            <w:proofErr w:type="spellEnd"/>
           </w:p>
         </w:tc>
         <w:tc>

</xml_diff>